<commit_message>
Add channel error simulation
Add channel error simulation
</commit_message>
<xml_diff>
--- a/Result/SimulationInstructionDocument/Multi-AntennaSimulationInstructionV1.0.docx
+++ b/Result/SimulationInstructionDocument/Multi-AntennaSimulationInstructionV1.0.docx
@@ -44,8 +44,9 @@
           <w:sz w:val="24"/>
           <w:szCs w:val="24"/>
         </w:rPr>
-        <w:t>波达方向</w:t>
-      </w:r>
+        <w:t>波</w:t>
+      </w:r>
+      <w:proofErr w:type="gramStart"/>
       <w:r>
         <w:rPr>
           <w:rFonts w:ascii="宋体" w:eastAsia="宋体" w:hAnsi="宋体" w:hint="eastAsia"/>
@@ -53,6 +54,16 @@
           <w:sz w:val="24"/>
           <w:szCs w:val="24"/>
         </w:rPr>
+        <w:t>达方向</w:t>
+      </w:r>
+      <w:proofErr w:type="gramEnd"/>
+      <w:r>
+        <w:rPr>
+          <w:rFonts w:ascii="宋体" w:eastAsia="宋体" w:hAnsi="宋体" w:hint="eastAsia"/>
+          <w:b/>
+          <w:sz w:val="24"/>
+          <w:szCs w:val="24"/>
+        </w:rPr>
         <w:t>估计</w:t>
       </w:r>
     </w:p>
@@ -67,7 +78,21 @@
         <w:rPr>
           <w:rFonts w:cstheme="minorHAnsi"/>
         </w:rPr>
-        <w:t>波达方向估计又称为</w:t>
+        <w:t>波</w:t>
+      </w:r>
+      <w:proofErr w:type="gramStart"/>
+      <w:r>
+        <w:rPr>
+          <w:rFonts w:cstheme="minorHAnsi"/>
+        </w:rPr>
+        <w:t>达方向</w:t>
+      </w:r>
+      <w:proofErr w:type="gramEnd"/>
+      <w:r>
+        <w:rPr>
+          <w:rFonts w:cstheme="minorHAnsi"/>
+        </w:rPr>
+        <w:t>估计又称为</w:t>
       </w:r>
       <w:r>
         <w:rPr>
@@ -139,10 +164,10 @@
             <v:path o:extrusionok="f" gradientshapeok="t" o:connecttype="rect"/>
             <o:lock v:ext="edit" aspectratio="t"/>
           </v:shapetype>
-          <v:shape id="_x0000_i1025" type="#_x0000_t75" style="width:50.1pt;height:15.65pt" o:ole="">
-            <v:imagedata r:id="rId8" o:title=""/>
+          <v:shape id="_x0000_i1025" type="#_x0000_t75" style="width:50pt;height:15.5pt" o:ole="">
+            <v:imagedata r:id="rId9" o:title=""/>
           </v:shape>
-          <o:OLEObject Type="Embed" ProgID="Equation.DSMT4" ShapeID="_x0000_i1025" DrawAspect="Content" ObjectID="_1563978808" r:id="rId9"/>
+          <o:OLEObject Type="Embed" ProgID="Equation.DSMT4" ShapeID="_x0000_i1025" DrawAspect="Content" ObjectID="_1564334033" r:id="rId10"/>
         </w:object>
       </w:r>
       <w:r>
@@ -163,10 +188,10 @@
           <w:position w:val="-10"/>
         </w:rPr>
         <w:object w:dxaOrig="220" w:dyaOrig="260">
-          <v:shape id="_x0000_i1026" type="#_x0000_t75" style="width:11.25pt;height:11.9pt" o:ole="">
-            <v:imagedata r:id="rId10" o:title=""/>
+          <v:shape id="_x0000_i1026" type="#_x0000_t75" style="width:11.5pt;height:12pt" o:ole="">
+            <v:imagedata r:id="rId11" o:title=""/>
           </v:shape>
-          <o:OLEObject Type="Embed" ProgID="Equation.DSMT4" ShapeID="_x0000_i1026" DrawAspect="Content" ObjectID="_1563978809" r:id="rId11"/>
+          <o:OLEObject Type="Embed" ProgID="Equation.DSMT4" ShapeID="_x0000_i1026" DrawAspect="Content" ObjectID="_1564334034" r:id="rId12"/>
         </w:object>
       </w:r>
       <w:r>
@@ -181,10 +206,10 @@
           <w:position w:val="-10"/>
         </w:rPr>
         <w:object w:dxaOrig="240" w:dyaOrig="260">
-          <v:shape id="_x0000_i1027" type="#_x0000_t75" style="width:11.25pt;height:11.9pt" o:ole="">
-            <v:imagedata r:id="rId12" o:title=""/>
+          <v:shape id="_x0000_i1027" type="#_x0000_t75" style="width:11.5pt;height:12pt" o:ole="">
+            <v:imagedata r:id="rId13" o:title=""/>
           </v:shape>
-          <o:OLEObject Type="Embed" ProgID="Equation.DSMT4" ShapeID="_x0000_i1027" DrawAspect="Content" ObjectID="_1563978810" r:id="rId13"/>
+          <o:OLEObject Type="Embed" ProgID="Equation.DSMT4" ShapeID="_x0000_i1027" DrawAspect="Content" ObjectID="_1564334035" r:id="rId14"/>
         </w:object>
       </w:r>
       <w:r>
@@ -199,10 +224,10 @@
           <w:position w:val="-10"/>
         </w:rPr>
         <w:object w:dxaOrig="480" w:dyaOrig="320">
-          <v:shape id="_x0000_i1028" type="#_x0000_t75" style="width:23.8pt;height:15.65pt" o:ole="">
-            <v:imagedata r:id="rId14" o:title=""/>
+          <v:shape id="_x0000_i1028" type="#_x0000_t75" style="width:24pt;height:15.5pt" o:ole="">
+            <v:imagedata r:id="rId15" o:title=""/>
           </v:shape>
-          <o:OLEObject Type="Embed" ProgID="Equation.DSMT4" ShapeID="_x0000_i1028" DrawAspect="Content" ObjectID="_1563978811" r:id="rId15"/>
+          <o:OLEObject Type="Embed" ProgID="Equation.DSMT4" ShapeID="_x0000_i1028" DrawAspect="Content" ObjectID="_1564334036" r:id="rId16"/>
         </w:object>
       </w:r>
       <w:r>
@@ -217,10 +242,10 @@
           <w:position w:val="-6"/>
         </w:rPr>
         <w:object w:dxaOrig="200" w:dyaOrig="279">
-          <v:shape id="_x0000_i1029" type="#_x0000_t75" style="width:10pt;height:14.4pt" o:ole="">
-            <v:imagedata r:id="rId16" o:title=""/>
+          <v:shape id="_x0000_i1029" type="#_x0000_t75" style="width:10pt;height:14.5pt" o:ole="">
+            <v:imagedata r:id="rId17" o:title=""/>
           </v:shape>
-          <o:OLEObject Type="Embed" ProgID="Equation.DSMT4" ShapeID="_x0000_i1029" DrawAspect="Content" ObjectID="_1563978812" r:id="rId17"/>
+          <o:OLEObject Type="Embed" ProgID="Equation.DSMT4" ShapeID="_x0000_i1029" DrawAspect="Content" ObjectID="_1564334037" r:id="rId18"/>
         </w:object>
       </w:r>
       <w:r>
@@ -235,10 +260,10 @@
           <w:position w:val="-6"/>
         </w:rPr>
         <w:object w:dxaOrig="180" w:dyaOrig="220">
-          <v:shape id="_x0000_i1030" type="#_x0000_t75" style="width:8.75pt;height:10.65pt" o:ole="">
-            <v:imagedata r:id="rId18" o:title=""/>
+          <v:shape id="_x0000_i1030" type="#_x0000_t75" style="width:8.5pt;height:10.5pt" o:ole="">
+            <v:imagedata r:id="rId19" o:title=""/>
           </v:shape>
-          <o:OLEObject Type="Embed" ProgID="Equation.DSMT4" ShapeID="_x0000_i1030" DrawAspect="Content" ObjectID="_1563978813" r:id="rId19"/>
+          <o:OLEObject Type="Embed" ProgID="Equation.DSMT4" ShapeID="_x0000_i1030" DrawAspect="Content" ObjectID="_1564334038" r:id="rId20"/>
         </w:object>
       </w:r>
       <w:r>
@@ -254,9 +279,9 @@
         </w:rPr>
         <w:object w:dxaOrig="200" w:dyaOrig="200">
           <v:shape id="_x0000_i1031" type="#_x0000_t75" style="width:10pt;height:10pt" o:ole="">
-            <v:imagedata r:id="rId20" o:title=""/>
+            <v:imagedata r:id="rId21" o:title=""/>
           </v:shape>
-          <o:OLEObject Type="Embed" ProgID="Equation.DSMT4" ShapeID="_x0000_i1031" DrawAspect="Content" ObjectID="_1563978814" r:id="rId21"/>
+          <o:OLEObject Type="Embed" ProgID="Equation.DSMT4" ShapeID="_x0000_i1031" DrawAspect="Content" ObjectID="_1564334039" r:id="rId22"/>
         </w:object>
       </w:r>
       <w:r>
@@ -290,19 +315,16 @@
           <w:position w:val="-10"/>
         </w:rPr>
         <w:object w:dxaOrig="1320" w:dyaOrig="320">
-          <v:shape id="_x0000_i1032" type="#_x0000_t75" style="width:65.1pt;height:16.3pt" o:ole="">
-            <v:imagedata r:id="rId22" o:title=""/>
+          <v:shape id="_x0000_i1032" type="#_x0000_t75" style="width:65pt;height:16.5pt" o:ole="">
+            <v:imagedata r:id="rId23" o:title=""/>
           </v:shape>
-          <o:OLEObject Type="Embed" ProgID="Equation.DSMT4" ShapeID="_x0000_i1032" DrawAspect="Content" ObjectID="_1563978815" r:id="rId23"/>
+          <o:OLEObject Type="Embed" ProgID="Equation.DSMT4" ShapeID="_x0000_i1032" DrawAspect="Content" ObjectID="_1564334040" r:id="rId24"/>
         </w:object>
       </w:r>
     </w:p>
     <w:p>
       <w:pPr>
         <w:ind w:left="420"/>
-        <w:rPr>
-          <w:rFonts w:hint="eastAsia"/>
-        </w:rPr>
       </w:pPr>
       <w:r>
         <w:rPr>
@@ -321,10 +343,10 @@
           <w:position w:val="-6"/>
         </w:rPr>
         <w:object w:dxaOrig="200" w:dyaOrig="279">
-          <v:shape id="_x0000_i1033" type="#_x0000_t75" style="width:10pt;height:14.4pt" o:ole="">
-            <v:imagedata r:id="rId24" o:title=""/>
+          <v:shape id="_x0000_i1033" type="#_x0000_t75" style="width:10pt;height:14.5pt" o:ole="">
+            <v:imagedata r:id="rId25" o:title=""/>
           </v:shape>
-          <o:OLEObject Type="Embed" ProgID="Equation.DSMT4" ShapeID="_x0000_i1033" DrawAspect="Content" ObjectID="_1563978816" r:id="rId25"/>
+          <o:OLEObject Type="Embed" ProgID="Equation.DSMT4" ShapeID="_x0000_i1033" DrawAspect="Content" ObjectID="_1564334041" r:id="rId26"/>
         </w:object>
       </w:r>
       <w:r>
@@ -404,10 +426,10 @@
           <w:position w:val="-6"/>
         </w:rPr>
         <w:object w:dxaOrig="200" w:dyaOrig="279">
-          <v:shape id="_x0000_i1034" type="#_x0000_t75" style="width:10pt;height:14.4pt" o:ole="">
-            <v:imagedata r:id="rId26" o:title=""/>
+          <v:shape id="_x0000_i1034" type="#_x0000_t75" style="width:10pt;height:14.5pt" o:ole="">
+            <v:imagedata r:id="rId27" o:title=""/>
           </v:shape>
-          <o:OLEObject Type="Embed" ProgID="Equation.DSMT4" ShapeID="_x0000_i1034" DrawAspect="Content" ObjectID="_1563978817" r:id="rId27"/>
+          <o:OLEObject Type="Embed" ProgID="Equation.DSMT4" ShapeID="_x0000_i1034" DrawAspect="Content" ObjectID="_1564334042" r:id="rId28"/>
         </w:object>
       </w:r>
       <w:r>
@@ -429,7 +451,21 @@
         <w:rPr>
           <w:rFonts w:ascii="Calibri" w:hAnsi="Calibri" w:hint="eastAsia"/>
         </w:rPr>
-        <w:t>任一入射角度对应导向矢量</w:t>
+        <w:t>任</w:t>
+      </w:r>
+      <w:proofErr w:type="gramStart"/>
+      <w:r>
+        <w:rPr>
+          <w:rFonts w:ascii="Calibri" w:hAnsi="Calibri" w:hint="eastAsia"/>
+        </w:rPr>
+        <w:t>一</w:t>
+      </w:r>
+      <w:proofErr w:type="gramEnd"/>
+      <w:r>
+        <w:rPr>
+          <w:rFonts w:ascii="Calibri" w:hAnsi="Calibri" w:hint="eastAsia"/>
+        </w:rPr>
+        <w:t>入射角度对应导向矢量</w:t>
       </w:r>
       <w:r>
         <w:rPr>
@@ -437,10 +473,10 @@
           <w:position w:val="-10"/>
         </w:rPr>
         <w:object w:dxaOrig="200" w:dyaOrig="320">
-          <v:shape id="_x0000_i1035" type="#_x0000_t75" style="width:10pt;height:15.65pt" o:ole="">
-            <v:imagedata r:id="rId28" o:title=""/>
+          <v:shape id="_x0000_i1035" type="#_x0000_t75" style="width:10pt;height:15.5pt" o:ole="">
+            <v:imagedata r:id="rId29" o:title=""/>
           </v:shape>
-          <o:OLEObject Type="Embed" ProgID="Equation.DSMT4" ShapeID="_x0000_i1035" DrawAspect="Content" ObjectID="_1563978818" r:id="rId29"/>
+          <o:OLEObject Type="Embed" ProgID="Equation.DSMT4" ShapeID="_x0000_i1035" DrawAspect="Content" ObjectID="_1564334043" r:id="rId30"/>
         </w:object>
       </w:r>
       <w:r>
@@ -455,10 +491,10 @@
           <w:position w:val="-6"/>
         </w:rPr>
         <w:object w:dxaOrig="360" w:dyaOrig="320">
-          <v:shape id="_x0000_i1036" type="#_x0000_t75" style="width:18.8pt;height:16.3pt" o:ole="">
-            <v:imagedata r:id="rId30" o:title=""/>
+          <v:shape id="_x0000_i1036" type="#_x0000_t75" style="width:19pt;height:16.5pt" o:ole="">
+            <v:imagedata r:id="rId31" o:title=""/>
           </v:shape>
-          <o:OLEObject Type="Embed" ProgID="Equation.DSMT4" ShapeID="_x0000_i1036" DrawAspect="Content" ObjectID="_1563978819" r:id="rId31"/>
+          <o:OLEObject Type="Embed" ProgID="Equation.DSMT4" ShapeID="_x0000_i1036" DrawAspect="Content" ObjectID="_1564334044" r:id="rId32"/>
         </w:object>
       </w:r>
       <w:r>
@@ -492,10 +528,10 @@
           <w:position w:val="-16"/>
         </w:rPr>
         <w:object w:dxaOrig="3159" w:dyaOrig="440">
-          <v:shape id="_x0000_i1037" type="#_x0000_t75" style="width:159.05pt;height:21.9pt" o:ole="">
-            <v:imagedata r:id="rId32" o:title=""/>
+          <v:shape id="_x0000_i1037" type="#_x0000_t75" style="width:159pt;height:22pt" o:ole="">
+            <v:imagedata r:id="rId33" o:title=""/>
           </v:shape>
-          <o:OLEObject Type="Embed" ProgID="Equation.DSMT4" ShapeID="_x0000_i1037" DrawAspect="Content" ObjectID="_1563978820" r:id="rId33"/>
+          <o:OLEObject Type="Embed" ProgID="Equation.DSMT4" ShapeID="_x0000_i1037" DrawAspect="Content" ObjectID="_1564334045" r:id="rId34"/>
         </w:object>
       </w:r>
     </w:p>
@@ -517,10 +553,10 @@
           <w:position w:val="-20"/>
         </w:rPr>
         <w:object w:dxaOrig="1300" w:dyaOrig="520">
-          <v:shape id="_x0000_i1038" type="#_x0000_t75" style="width:65.1pt;height:26.3pt" o:ole="">
-            <v:imagedata r:id="rId34" o:title=""/>
+          <v:shape id="_x0000_i1038" type="#_x0000_t75" style="width:65pt;height:26.5pt" o:ole="">
+            <v:imagedata r:id="rId35" o:title=""/>
           </v:shape>
-          <o:OLEObject Type="Embed" ProgID="Equation.DSMT4" ShapeID="_x0000_i1038" DrawAspect="Content" ObjectID="_1563978821" r:id="rId35"/>
+          <o:OLEObject Type="Embed" ProgID="Equation.DSMT4" ShapeID="_x0000_i1038" DrawAspect="Content" ObjectID="_1564334046" r:id="rId36"/>
         </w:object>
       </w:r>
       <w:r>
@@ -547,9 +583,9 @@
         </w:rPr>
         <w:object w:dxaOrig="200" w:dyaOrig="200">
           <v:shape id="_x0000_i1039" type="#_x0000_t75" style="width:10pt;height:10pt" o:ole="">
-            <v:imagedata r:id="rId36" o:title=""/>
+            <v:imagedata r:id="rId37" o:title=""/>
           </v:shape>
-          <o:OLEObject Type="Embed" ProgID="Equation.DSMT4" ShapeID="_x0000_i1039" DrawAspect="Content" ObjectID="_1563978822" r:id="rId37"/>
+          <o:OLEObject Type="Embed" ProgID="Equation.DSMT4" ShapeID="_x0000_i1039" DrawAspect="Content" ObjectID="_1564334047" r:id="rId38"/>
         </w:object>
       </w:r>
       <w:r>
@@ -589,20 +625,20 @@
         <w:ind w:left="477" w:firstLineChars="0" w:firstLine="0"/>
         <w:jc w:val="center"/>
         <w:rPr>
-          <w:rFonts w:ascii="Calibri" w:hAnsi="Calibri" w:hint="eastAsia"/>
-          <w:position w:val="-22"/>
-        </w:rPr>
-      </w:pPr>
-      <w:r>
-        <w:rPr>
           <w:rFonts w:ascii="Calibri" w:hAnsi="Calibri"/>
           <w:position w:val="-22"/>
         </w:rPr>
+      </w:pPr>
+      <w:r>
+        <w:rPr>
+          <w:rFonts w:ascii="Calibri" w:hAnsi="Calibri"/>
+          <w:position w:val="-22"/>
+        </w:rPr>
         <w:object w:dxaOrig="1920" w:dyaOrig="499">
-          <v:shape id="_x0000_i1040" type="#_x0000_t75" style="width:95.8pt;height:25.05pt" o:ole="">
-            <v:imagedata r:id="rId38" o:title=""/>
+          <v:shape id="_x0000_i1040" type="#_x0000_t75" style="width:96pt;height:25pt" o:ole="">
+            <v:imagedata r:id="rId39" o:title=""/>
           </v:shape>
-          <o:OLEObject Type="Embed" ProgID="Equation.DSMT4" ShapeID="_x0000_i1040" DrawAspect="Content" ObjectID="_1563978823" r:id="rId39"/>
+          <o:OLEObject Type="Embed" ProgID="Equation.DSMT4" ShapeID="_x0000_i1040" DrawAspect="Content" ObjectID="_1564334048" r:id="rId40"/>
         </w:object>
       </w:r>
     </w:p>
@@ -675,10 +711,10 @@
           <w:position w:val="-16"/>
         </w:rPr>
         <w:object w:dxaOrig="1280" w:dyaOrig="440">
-          <v:shape id="_x0000_i1041" type="#_x0000_t75" style="width:64.5pt;height:21.9pt" o:ole="">
-            <v:imagedata r:id="rId40" o:title=""/>
+          <v:shape id="_x0000_i1041" type="#_x0000_t75" style="width:64.5pt;height:22pt" o:ole="">
+            <v:imagedata r:id="rId41" o:title=""/>
           </v:shape>
-          <o:OLEObject Type="Embed" ProgID="Equation.DSMT4" ShapeID="_x0000_i1041" DrawAspect="Content" ObjectID="_1563978824" r:id="rId41"/>
+          <o:OLEObject Type="Embed" ProgID="Equation.DSMT4" ShapeID="_x0000_i1041" DrawAspect="Content" ObjectID="_1564334049" r:id="rId42"/>
         </w:object>
       </w:r>
     </w:p>
@@ -694,10 +730,10 @@
           <w:position w:val="-4"/>
         </w:rPr>
         <w:object w:dxaOrig="260" w:dyaOrig="240">
-          <v:shape id="_x0000_i1042" type="#_x0000_t75" style="width:13.15pt;height:11.9pt" o:ole="">
-            <v:imagedata r:id="rId42" o:title=""/>
+          <v:shape id="_x0000_i1042" type="#_x0000_t75" style="width:13pt;height:12pt" o:ole="">
+            <v:imagedata r:id="rId43" o:title=""/>
           </v:shape>
-          <o:OLEObject Type="Embed" ProgID="Equation.DSMT4" ShapeID="_x0000_i1042" DrawAspect="Content" ObjectID="_1563978825" r:id="rId43"/>
+          <o:OLEObject Type="Embed" ProgID="Equation.DSMT4" ShapeID="_x0000_i1042" DrawAspect="Content" ObjectID="_1564334050" r:id="rId44"/>
         </w:object>
       </w:r>
       <w:r>
@@ -720,10 +756,10 @@
           <w:position w:val="-12"/>
         </w:rPr>
         <w:object w:dxaOrig="2320" w:dyaOrig="380">
-          <v:shape id="_x0000_i1043" type="#_x0000_t75" style="width:115.85pt;height:19.4pt" o:ole="">
-            <v:imagedata r:id="rId44" o:title=""/>
+          <v:shape id="_x0000_i1043" type="#_x0000_t75" style="width:116pt;height:19.5pt" o:ole="">
+            <v:imagedata r:id="rId45" o:title=""/>
           </v:shape>
-          <o:OLEObject Type="Embed" ProgID="Equation.DSMT4" ShapeID="_x0000_i1043" DrawAspect="Content" ObjectID="_1563978826" r:id="rId45"/>
+          <o:OLEObject Type="Embed" ProgID="Equation.DSMT4" ShapeID="_x0000_i1043" DrawAspect="Content" ObjectID="_1564334051" r:id="rId46"/>
         </w:object>
       </w:r>
     </w:p>
@@ -736,10 +772,10 @@
           <w:position w:val="-12"/>
         </w:rPr>
         <w:object w:dxaOrig="320" w:dyaOrig="360">
-          <v:shape id="_x0000_i1044" type="#_x0000_t75" style="width:16.3pt;height:18.15pt" o:ole="">
-            <v:imagedata r:id="rId46" o:title=""/>
+          <v:shape id="_x0000_i1044" type="#_x0000_t75" style="width:16.5pt;height:18pt" o:ole="">
+            <v:imagedata r:id="rId47" o:title=""/>
           </v:shape>
-          <o:OLEObject Type="Embed" ProgID="Equation.DSMT4" ShapeID="_x0000_i1044" DrawAspect="Content" ObjectID="_1563978827" r:id="rId47"/>
+          <o:OLEObject Type="Embed" ProgID="Equation.DSMT4" ShapeID="_x0000_i1044" DrawAspect="Content" ObjectID="_1564334052" r:id="rId48"/>
         </w:object>
       </w:r>
       <w:r>
@@ -756,10 +792,10 @@
           <w:position w:val="-12"/>
         </w:rPr>
         <w:object w:dxaOrig="279" w:dyaOrig="360">
-          <v:shape id="_x0000_i1045" type="#_x0000_t75" style="width:13.75pt;height:18.15pt" o:ole="">
-            <v:imagedata r:id="rId48" o:title=""/>
+          <v:shape id="_x0000_i1045" type="#_x0000_t75" style="width:14pt;height:18pt" o:ole="">
+            <v:imagedata r:id="rId49" o:title=""/>
           </v:shape>
-          <o:OLEObject Type="Embed" ProgID="Equation.DSMT4" ShapeID="_x0000_i1045" DrawAspect="Content" ObjectID="_1563978828" r:id="rId49"/>
+          <o:OLEObject Type="Embed" ProgID="Equation.DSMT4" ShapeID="_x0000_i1045" DrawAspect="Content" ObjectID="_1564334053" r:id="rId50"/>
         </w:object>
       </w:r>
       <w:r>
@@ -776,10 +812,10 @@
           <w:position w:val="-12"/>
         </w:rPr>
         <w:object w:dxaOrig="340" w:dyaOrig="360">
-          <v:shape id="_x0000_i1046" type="#_x0000_t75" style="width:16.9pt;height:18.15pt" o:ole="">
-            <v:imagedata r:id="rId50" o:title=""/>
+          <v:shape id="_x0000_i1046" type="#_x0000_t75" style="width:17pt;height:18pt" o:ole="">
+            <v:imagedata r:id="rId51" o:title=""/>
           </v:shape>
-          <o:OLEObject Type="Embed" ProgID="Equation.DSMT4" ShapeID="_x0000_i1046" DrawAspect="Content" ObjectID="_1563978829" r:id="rId51"/>
+          <o:OLEObject Type="Embed" ProgID="Equation.DSMT4" ShapeID="_x0000_i1046" DrawAspect="Content" ObjectID="_1564334054" r:id="rId52"/>
         </w:object>
       </w:r>
       <w:r>
@@ -796,10 +832,10 @@
           <w:position w:val="-12"/>
         </w:rPr>
         <w:object w:dxaOrig="300" w:dyaOrig="360">
-          <v:shape id="_x0000_i1047" type="#_x0000_t75" style="width:15.05pt;height:18.15pt" o:ole="">
-            <v:imagedata r:id="rId52" o:title=""/>
+          <v:shape id="_x0000_i1047" type="#_x0000_t75" style="width:15pt;height:18pt" o:ole="">
+            <v:imagedata r:id="rId53" o:title=""/>
           </v:shape>
-          <o:OLEObject Type="Embed" ProgID="Equation.DSMT4" ShapeID="_x0000_i1047" DrawAspect="Content" ObjectID="_1563978830" r:id="rId53"/>
+          <o:OLEObject Type="Embed" ProgID="Equation.DSMT4" ShapeID="_x0000_i1047" DrawAspect="Content" ObjectID="_1564334055" r:id="rId54"/>
         </w:object>
       </w:r>
       <w:r>
@@ -836,10 +872,10 @@
           <w:position w:val="-14"/>
         </w:rPr>
         <w:object w:dxaOrig="1359" w:dyaOrig="400">
-          <v:shape id="_x0000_i1048" type="#_x0000_t75" style="width:67.6pt;height:20.05pt" o:ole="">
-            <v:imagedata r:id="rId54" o:title=""/>
+          <v:shape id="_x0000_i1048" type="#_x0000_t75" style="width:67.5pt;height:20pt" o:ole="">
+            <v:imagedata r:id="rId55" o:title=""/>
           </v:shape>
-          <o:OLEObject Type="Embed" ProgID="Equation.DSMT4" ShapeID="_x0000_i1048" DrawAspect="Content" ObjectID="_1563978831" r:id="rId55"/>
+          <o:OLEObject Type="Embed" ProgID="Equation.DSMT4" ShapeID="_x0000_i1048" DrawAspect="Content" ObjectID="_1564334056" r:id="rId56"/>
         </w:object>
       </w:r>
     </w:p>
@@ -876,19 +912,16 @@
           <w:position w:val="-32"/>
         </w:rPr>
         <w:object w:dxaOrig="2940" w:dyaOrig="700">
-          <v:shape id="_x0000_i1049" type="#_x0000_t75" style="width:147.15pt;height:35.05pt" o:ole="">
-            <v:imagedata r:id="rId56" o:title=""/>
+          <v:shape id="_x0000_i1049" type="#_x0000_t75" style="width:147pt;height:35pt" o:ole="">
+            <v:imagedata r:id="rId57" o:title=""/>
           </v:shape>
-          <o:OLEObject Type="Embed" ProgID="Equation.DSMT4" ShapeID="_x0000_i1049" DrawAspect="Content" ObjectID="_1563978832" r:id="rId57"/>
+          <o:OLEObject Type="Embed" ProgID="Equation.DSMT4" ShapeID="_x0000_i1049" DrawAspect="Content" ObjectID="_1564334057" r:id="rId58"/>
         </w:object>
       </w:r>
     </w:p>
     <w:p>
       <w:pPr>
         <w:ind w:firstLine="480"/>
-        <w:rPr>
-          <w:rFonts w:hint="eastAsia"/>
-        </w:rPr>
       </w:pPr>
       <w:r>
         <w:t>相比</w:t>
@@ -988,10 +1021,10 @@
           <w:position w:val="-4"/>
         </w:rPr>
         <w:object w:dxaOrig="220" w:dyaOrig="240">
-          <v:shape id="_x0000_i1050" type="#_x0000_t75" style="width:10.65pt;height:11.9pt" o:ole="">
-            <v:imagedata r:id="rId58" o:title=""/>
+          <v:shape id="_x0000_i1050" type="#_x0000_t75" style="width:10.5pt;height:12pt" o:ole="">
+            <v:imagedata r:id="rId59" o:title=""/>
           </v:shape>
-          <o:OLEObject Type="Embed" ProgID="Equation.DSMT4" ShapeID="_x0000_i1050" DrawAspect="Content" ObjectID="_1563978833" r:id="rId59"/>
+          <o:OLEObject Type="Embed" ProgID="Equation.DSMT4" ShapeID="_x0000_i1050" DrawAspect="Content" ObjectID="_1564334058" r:id="rId60"/>
         </w:object>
       </w:r>
       <w:r>
@@ -1005,10 +1038,10 @@
           <w:position w:val="-4"/>
         </w:rPr>
         <w:object w:dxaOrig="220" w:dyaOrig="240">
-          <v:shape id="_x0000_i1051" type="#_x0000_t75" style="width:10.65pt;height:11.9pt" o:ole="">
-            <v:imagedata r:id="rId58" o:title=""/>
+          <v:shape id="_x0000_i1051" type="#_x0000_t75" style="width:10.5pt;height:12pt" o:ole="">
+            <v:imagedata r:id="rId59" o:title=""/>
           </v:shape>
-          <o:OLEObject Type="Embed" ProgID="Equation.DSMT4" ShapeID="_x0000_i1051" DrawAspect="Content" ObjectID="_1563978834" r:id="rId60"/>
+          <o:OLEObject Type="Embed" ProgID="Equation.DSMT4" ShapeID="_x0000_i1051" DrawAspect="Content" ObjectID="_1564334059" r:id="rId61"/>
         </w:object>
       </w:r>
       <w:r>
@@ -1022,10 +1055,10 @@
           <w:position w:val="-4"/>
         </w:rPr>
         <w:object w:dxaOrig="260" w:dyaOrig="240">
-          <v:shape id="_x0000_i1052" type="#_x0000_t75" style="width:13.15pt;height:11.9pt" o:ole="">
-            <v:imagedata r:id="rId42" o:title=""/>
+          <v:shape id="_x0000_i1052" type="#_x0000_t75" style="width:13pt;height:12pt" o:ole="">
+            <v:imagedata r:id="rId43" o:title=""/>
           </v:shape>
-          <o:OLEObject Type="Embed" ProgID="Equation.DSMT4" ShapeID="_x0000_i1052" DrawAspect="Content" ObjectID="_1563978835" r:id="rId61"/>
+          <o:OLEObject Type="Embed" ProgID="Equation.DSMT4" ShapeID="_x0000_i1052" DrawAspect="Content" ObjectID="_1564334060" r:id="rId62"/>
         </w:object>
       </w:r>
       <w:r>
@@ -1045,10 +1078,10 @@
           <w:position w:val="-4"/>
         </w:rPr>
         <w:object w:dxaOrig="260" w:dyaOrig="240">
-          <v:shape id="_x0000_i1053" type="#_x0000_t75" style="width:13.15pt;height:11.9pt" o:ole="">
-            <v:imagedata r:id="rId42" o:title=""/>
+          <v:shape id="_x0000_i1053" type="#_x0000_t75" style="width:13pt;height:12pt" o:ole="">
+            <v:imagedata r:id="rId43" o:title=""/>
           </v:shape>
-          <o:OLEObject Type="Embed" ProgID="Equation.DSMT4" ShapeID="_x0000_i1053" DrawAspect="Content" ObjectID="_1563978836" r:id="rId62"/>
+          <o:OLEObject Type="Embed" ProgID="Equation.DSMT4" ShapeID="_x0000_i1053" DrawAspect="Content" ObjectID="_1564334061" r:id="rId63"/>
         </w:object>
       </w:r>
       <w:r>
@@ -1074,10 +1107,10 @@
           <w:position w:val="-16"/>
         </w:rPr>
         <w:object w:dxaOrig="1140" w:dyaOrig="440">
-          <v:shape id="_x0000_i1054" type="#_x0000_t75" style="width:56.95pt;height:21.9pt" o:ole="">
-            <v:imagedata r:id="rId63" o:title=""/>
+          <v:shape id="_x0000_i1054" type="#_x0000_t75" style="width:57pt;height:22pt" o:ole="">
+            <v:imagedata r:id="rId64" o:title=""/>
           </v:shape>
-          <o:OLEObject Type="Embed" ProgID="Equation.DSMT4" ShapeID="_x0000_i1054" DrawAspect="Content" ObjectID="_1563978837" r:id="rId64"/>
+          <o:OLEObject Type="Embed" ProgID="Equation.DSMT4" ShapeID="_x0000_i1054" DrawAspect="Content" ObjectID="_1564334062" r:id="rId65"/>
         </w:object>
       </w:r>
     </w:p>
@@ -1091,10 +1124,10 @@
           <w:position w:val="-16"/>
         </w:rPr>
         <w:object w:dxaOrig="1300" w:dyaOrig="440">
-          <v:shape id="_x0000_i1055" type="#_x0000_t75" style="width:65.1pt;height:21.9pt" o:ole="">
-            <v:imagedata r:id="rId65" o:title=""/>
+          <v:shape id="_x0000_i1055" type="#_x0000_t75" style="width:65pt;height:22pt" o:ole="">
+            <v:imagedata r:id="rId66" o:title=""/>
           </v:shape>
-          <o:OLEObject Type="Embed" ProgID="Equation.DSMT4" ShapeID="_x0000_i1055" DrawAspect="Content" ObjectID="_1563978838" r:id="rId66"/>
+          <o:OLEObject Type="Embed" ProgID="Equation.DSMT4" ShapeID="_x0000_i1055" DrawAspect="Content" ObjectID="_1564334063" r:id="rId67"/>
         </w:object>
       </w:r>
     </w:p>
@@ -1110,10 +1143,10 @@
           <w:position w:val="-4"/>
         </w:rPr>
         <w:object w:dxaOrig="260" w:dyaOrig="240">
-          <v:shape id="_x0000_i1056" type="#_x0000_t75" style="width:13.15pt;height:11.9pt" o:ole="">
-            <v:imagedata r:id="rId42" o:title=""/>
+          <v:shape id="_x0000_i1056" type="#_x0000_t75" style="width:13pt;height:12pt" o:ole="">
+            <v:imagedata r:id="rId43" o:title=""/>
           </v:shape>
-          <o:OLEObject Type="Embed" ProgID="Equation.DSMT4" ShapeID="_x0000_i1056" DrawAspect="Content" ObjectID="_1563978839" r:id="rId67"/>
+          <o:OLEObject Type="Embed" ProgID="Equation.DSMT4" ShapeID="_x0000_i1056" DrawAspect="Content" ObjectID="_1564334064" r:id="rId68"/>
         </w:object>
       </w:r>
       <w:r>
@@ -1131,7 +1164,6 @@
         <w:pStyle w:val="a6"/>
         <w:ind w:left="0"/>
         <w:rPr>
-          <w:rFonts w:hint="eastAsia"/>
           <w:position w:val="-12"/>
         </w:rPr>
       </w:pPr>
@@ -1140,10 +1172,10 @@
           <w:position w:val="-12"/>
         </w:rPr>
         <w:object w:dxaOrig="2320" w:dyaOrig="380">
-          <v:shape id="_x0000_i1057" type="#_x0000_t75" style="width:115.85pt;height:19.4pt" o:ole="">
-            <v:imagedata r:id="rId44" o:title=""/>
+          <v:shape id="_x0000_i1057" type="#_x0000_t75" style="width:116pt;height:19.5pt" o:ole="">
+            <v:imagedata r:id="rId45" o:title=""/>
           </v:shape>
-          <o:OLEObject Type="Embed" ProgID="Equation.DSMT4" ShapeID="_x0000_i1057" DrawAspect="Content" ObjectID="_1563978840" r:id="rId68"/>
+          <o:OLEObject Type="Embed" ProgID="Equation.DSMT4" ShapeID="_x0000_i1057" DrawAspect="Content" ObjectID="_1564334065" r:id="rId69"/>
         </w:object>
       </w:r>
     </w:p>
@@ -1194,19 +1226,16 @@
           <w:position w:val="-32"/>
         </w:rPr>
         <w:object w:dxaOrig="3280" w:dyaOrig="700">
-          <v:shape id="_x0000_i1059" type="#_x0000_t75" style="width:164.05pt;height:35.05pt" o:ole="">
-            <v:imagedata r:id="rId69" o:title=""/>
+          <v:shape id="_x0000_i1058" type="#_x0000_t75" style="width:164pt;height:35pt" o:ole="">
+            <v:imagedata r:id="rId70" o:title=""/>
           </v:shape>
-          <o:OLEObject Type="Embed" ProgID="Equation.DSMT4" ShapeID="_x0000_i1059" DrawAspect="Content" ObjectID="_1563978841" r:id="rId70"/>
+          <o:OLEObject Type="Embed" ProgID="Equation.DSMT4" ShapeID="_x0000_i1058" DrawAspect="Content" ObjectID="_1564334066" r:id="rId71"/>
         </w:object>
       </w:r>
     </w:p>
     <w:p>
       <w:pPr>
         <w:ind w:firstLine="480"/>
-        <w:rPr>
-          <w:rFonts w:hint="eastAsia"/>
-        </w:rPr>
       </w:pPr>
       <w:r>
         <w:rPr>
@@ -1219,17 +1248,31 @@
           <w:position w:val="-4"/>
         </w:rPr>
         <w:object w:dxaOrig="220" w:dyaOrig="240">
-          <v:shape id="_x0000_i1058" type="#_x0000_t75" style="width:10.65pt;height:11.9pt" o:ole="">
-            <v:imagedata r:id="rId58" o:title=""/>
+          <v:shape id="_x0000_i1059" type="#_x0000_t75" style="width:10.5pt;height:12pt" o:ole="">
+            <v:imagedata r:id="rId59" o:title=""/>
           </v:shape>
-          <o:OLEObject Type="Embed" ProgID="Equation.DSMT4" ShapeID="_x0000_i1058" DrawAspect="Content" ObjectID="_1563978842" r:id="rId71"/>
+          <o:OLEObject Type="Embed" ProgID="Equation.DSMT4" ShapeID="_x0000_i1059" DrawAspect="Content" ObjectID="_1564334067" r:id="rId72"/>
         </w:object>
       </w:r>
       <w:r>
         <w:rPr>
           <w:rFonts w:hint="eastAsia"/>
         </w:rPr>
-        <w:t>的过程，相当与对接收导频信号做了时域滤波，消除了干扰的影响。</w:t>
+        <w:t>的过程，</w:t>
+      </w:r>
+      <w:proofErr w:type="gramStart"/>
+      <w:r>
+        <w:rPr>
+          <w:rFonts w:hint="eastAsia"/>
+        </w:rPr>
+        <w:t>相当</w:t>
+      </w:r>
+      <w:proofErr w:type="gramEnd"/>
+      <w:r>
+        <w:rPr>
+          <w:rFonts w:hint="eastAsia"/>
+        </w:rPr>
+        <w:t>与对接收导频信号做了时域滤波，消除了干扰的影响。</w:t>
       </w:r>
       <w:r>
         <w:t>相比</w:t>
@@ -1283,7 +1326,7 @@
         </w:numPr>
         <w:ind w:firstLineChars="0"/>
         <w:rPr>
-          <w:rFonts w:cstheme="minorHAnsi" w:hint="eastAsia"/>
+          <w:rFonts w:cstheme="minorHAnsi"/>
         </w:rPr>
       </w:pPr>
       <w:r>
@@ -1306,7 +1349,7 @@
         <w:pStyle w:val="a5"/>
         <w:ind w:firstLineChars="0"/>
         <w:rPr>
-          <w:rFonts w:cstheme="minorHAnsi" w:hint="eastAsia"/>
+          <w:rFonts w:cstheme="minorHAnsi"/>
         </w:rPr>
       </w:pPr>
       <w:r>
@@ -1437,11 +1480,6 @@
       </w:r>
     </w:p>
     <w:p>
-      <w:pPr>
-        <w:rPr>
-          <w:rFonts w:hint="eastAsia"/>
-        </w:rPr>
-      </w:pPr>
       <w:r>
         <w:rPr>
           <w:rFonts w:hint="eastAsia"/>
@@ -1465,7 +1503,7 @@
                     </pic:cNvPicPr>
                   </pic:nvPicPr>
                   <pic:blipFill>
-                    <a:blip r:embed="rId72">
+                    <a:blip r:embed="rId73">
                       <a:extLst>
                         <a:ext uri="{28A0092B-C50C-407E-A947-70E740481C1C}">
                           <a14:useLocalDpi xmlns:a14="http://schemas.microsoft.com/office/drawing/2010/main" val="0"/>
@@ -1525,7 +1563,7 @@
                     </pic:cNvPicPr>
                   </pic:nvPicPr>
                   <pic:blipFill>
-                    <a:blip r:embed="rId73">
+                    <a:blip r:embed="rId74">
                       <a:extLst>
                         <a:ext uri="{28A0092B-C50C-407E-A947-70E740481C1C}">
                           <a14:useLocalDpi xmlns:a14="http://schemas.microsoft.com/office/drawing/2010/main" val="0"/>
@@ -1558,11 +1596,6 @@
       </w:r>
     </w:p>
     <w:p>
-      <w:pPr>
-        <w:rPr>
-          <w:rFonts w:hint="eastAsia"/>
-        </w:rPr>
-      </w:pPr>
       <w:r>
         <w:rPr>
           <w:rFonts w:hint="eastAsia"/>
@@ -1639,7 +1672,7 @@
         </w:numPr>
         <w:ind w:firstLineChars="0"/>
         <w:rPr>
-          <w:rFonts w:cstheme="minorHAnsi" w:hint="eastAsia"/>
+          <w:rFonts w:cstheme="minorHAnsi"/>
         </w:rPr>
       </w:pPr>
       <w:r>
@@ -1656,6 +1689,7 @@
         </w:rPr>
         <w:t>估计误差</w:t>
       </w:r>
+      <w:proofErr w:type="gramStart"/>
       <w:r>
         <w:rPr>
           <w:rFonts w:hint="eastAsia"/>
@@ -1668,7 +1702,15 @@
           <w:rFonts w:hint="eastAsia"/>
           <w:b/>
         </w:rPr>
-        <w:t>比的关系</w:t>
+        <w:t>比</w:t>
+      </w:r>
+      <w:proofErr w:type="gramEnd"/>
+      <w:r>
+        <w:rPr>
+          <w:rFonts w:hint="eastAsia"/>
+          <w:b/>
+        </w:rPr>
+        <w:t>的关系</w:t>
       </w:r>
     </w:p>
     <w:p>
@@ -1676,7 +1718,7 @@
         <w:pStyle w:val="a5"/>
         <w:ind w:firstLineChars="0"/>
         <w:rPr>
-          <w:rFonts w:cstheme="minorHAnsi" w:hint="eastAsia"/>
+          <w:rFonts w:cstheme="minorHAnsi"/>
         </w:rPr>
       </w:pPr>
       <w:r>
@@ -1695,13 +1737,7 @@
         <w:rPr>
           <w:rFonts w:hint="eastAsia"/>
         </w:rPr>
-        <w:t>度，</w:t>
-      </w:r>
-      <w:r>
-        <w:rPr>
-          <w:rFonts w:hint="eastAsia"/>
-        </w:rPr>
-        <w:t>干扰方位角为</w:t>
+        <w:t>度，干扰方位角为</w:t>
       </w:r>
       <w:r>
         <w:rPr>
@@ -1799,17 +1835,19 @@
         </w:rPr>
         <w:t>20dB</w:t>
       </w:r>
-      <w:r>
-        <w:rPr>
-          <w:rFonts w:hint="eastAsia"/>
-        </w:rPr>
-        <w:t>信干</w:t>
-      </w:r>
-      <w:r>
-        <w:rPr>
-          <w:rFonts w:hint="eastAsia"/>
-        </w:rPr>
-        <w:t>比下的</w:t>
+      <w:proofErr w:type="gramStart"/>
+      <w:r>
+        <w:rPr>
+          <w:rFonts w:hint="eastAsia"/>
+        </w:rPr>
+        <w:t>信干比</w:t>
+      </w:r>
+      <w:proofErr w:type="gramEnd"/>
+      <w:r>
+        <w:rPr>
+          <w:rFonts w:hint="eastAsia"/>
+        </w:rPr>
+        <w:t>下的</w:t>
       </w:r>
       <w:r>
         <w:rPr>
@@ -1849,11 +1887,6 @@
       </w:r>
     </w:p>
     <w:p>
-      <w:pPr>
-        <w:rPr>
-          <w:rFonts w:hint="eastAsia"/>
-        </w:rPr>
-      </w:pPr>
       <w:r>
         <w:rPr>
           <w:rFonts w:hint="eastAsia"/>
@@ -1878,7 +1911,7 @@
                     </pic:cNvPicPr>
                   </pic:nvPicPr>
                   <pic:blipFill>
-                    <a:blip r:embed="rId74">
+                    <a:blip r:embed="rId75">
                       <a:extLst>
                         <a:ext uri="{28A0092B-C50C-407E-A947-70E740481C1C}">
                           <a14:useLocalDpi xmlns:a14="http://schemas.microsoft.com/office/drawing/2010/main" val="0"/>
@@ -1938,7 +1971,7 @@
                     </pic:cNvPicPr>
                   </pic:nvPicPr>
                   <pic:blipFill>
-                    <a:blip r:embed="rId75">
+                    <a:blip r:embed="rId76">
                       <a:extLst>
                         <a:ext uri="{28A0092B-C50C-407E-A947-70E740481C1C}">
                           <a14:useLocalDpi xmlns:a14="http://schemas.microsoft.com/office/drawing/2010/main" val="0"/>
@@ -1971,21 +2004,11 @@
       </w:r>
     </w:p>
     <w:p>
-      <w:pPr>
-        <w:rPr>
-          <w:rFonts w:hint="eastAsia"/>
-        </w:rPr>
-      </w:pPr>
       <w:r>
         <w:rPr>
           <w:rFonts w:hint="eastAsia"/>
         </w:rPr>
         <w:tab/>
-      </w:r>
-      <w:r>
-        <w:rPr>
-          <w:rFonts w:hint="eastAsia"/>
-        </w:rPr>
         <w:t>CBF</w:t>
       </w:r>
       <w:r>
@@ -2040,7 +2063,7 @@
         </w:numPr>
         <w:ind w:firstLineChars="0"/>
         <w:rPr>
-          <w:rFonts w:cstheme="minorHAnsi" w:hint="eastAsia"/>
+          <w:rFonts w:cstheme="minorHAnsi"/>
         </w:rPr>
       </w:pPr>
       <w:r>
@@ -2077,7 +2100,7 @@
         <w:pStyle w:val="a5"/>
         <w:ind w:firstLineChars="0"/>
         <w:rPr>
-          <w:rFonts w:cstheme="minorHAnsi" w:hint="eastAsia"/>
+          <w:rFonts w:cstheme="minorHAnsi"/>
         </w:rPr>
       </w:pPr>
       <w:r>
@@ -2226,11 +2249,6 @@
       </w:r>
     </w:p>
     <w:p>
-      <w:pPr>
-        <w:rPr>
-          <w:rFonts w:hint="eastAsia"/>
-        </w:rPr>
-      </w:pPr>
       <w:r>
         <w:rPr>
           <w:rFonts w:hint="eastAsia"/>
@@ -2254,7 +2272,7 @@
                     </pic:cNvPicPr>
                   </pic:nvPicPr>
                   <pic:blipFill>
-                    <a:blip r:embed="rId76">
+                    <a:blip r:embed="rId77">
                       <a:extLst>
                         <a:ext uri="{28A0092B-C50C-407E-A947-70E740481C1C}">
                           <a14:useLocalDpi xmlns:a14="http://schemas.microsoft.com/office/drawing/2010/main" val="0"/>
@@ -2314,7 +2332,7 @@
                     </pic:cNvPicPr>
                   </pic:nvPicPr>
                   <pic:blipFill>
-                    <a:blip r:embed="rId77">
+                    <a:blip r:embed="rId78">
                       <a:extLst>
                         <a:ext uri="{28A0092B-C50C-407E-A947-70E740481C1C}">
                           <a14:useLocalDpi xmlns:a14="http://schemas.microsoft.com/office/drawing/2010/main" val="0"/>
@@ -2347,11 +2365,6 @@
       </w:r>
     </w:p>
     <w:p>
-      <w:pPr>
-        <w:rPr>
-          <w:rFonts w:hint="eastAsia"/>
-        </w:rPr>
-      </w:pPr>
       <w:r>
         <w:rPr>
           <w:rFonts w:hint="eastAsia"/>
@@ -2374,25 +2387,13 @@
         <w:rPr>
           <w:rFonts w:hint="eastAsia"/>
         </w:rPr>
-        <w:t>的估计基本</w:t>
-      </w:r>
-      <w:r>
-        <w:rPr>
-          <w:rFonts w:hint="eastAsia"/>
-        </w:rPr>
-        <w:t>是无偏的；</w:t>
-      </w:r>
-      <w:r>
-        <w:rPr>
-          <w:rFonts w:hint="eastAsia"/>
-        </w:rPr>
-        <w:t xml:space="preserve"> </w:t>
-      </w:r>
-      <w:r>
-        <w:rPr>
-          <w:rFonts w:hint="eastAsia"/>
-        </w:rPr>
-        <w:t>CBF</w:t>
+        <w:t>的估计基本是无偏的；</w:t>
+      </w:r>
+      <w:r>
+        <w:rPr>
+          <w:rFonts w:hint="eastAsia"/>
+        </w:rPr>
+        <w:t xml:space="preserve"> CBF</w:t>
       </w:r>
       <w:r>
         <w:rPr>
@@ -2494,19 +2495,19 @@
         </w:numPr>
         <w:ind w:firstLineChars="0"/>
         <w:rPr>
+          <w:rFonts w:ascii="宋体" w:eastAsia="宋体" w:hAnsi="宋体"/>
+          <w:b/>
+          <w:sz w:val="24"/>
+          <w:szCs w:val="24"/>
+        </w:rPr>
+      </w:pPr>
+      <w:r>
+        <w:rPr>
           <w:rFonts w:ascii="宋体" w:eastAsia="宋体" w:hAnsi="宋体" w:hint="eastAsia"/>
           <w:b/>
           <w:sz w:val="24"/>
           <w:szCs w:val="24"/>
         </w:rPr>
-      </w:pPr>
-      <w:r>
-        <w:rPr>
-          <w:rFonts w:ascii="宋体" w:eastAsia="宋体" w:hAnsi="宋体" w:hint="eastAsia"/>
-          <w:b/>
-          <w:sz w:val="24"/>
-          <w:szCs w:val="24"/>
-        </w:rPr>
         <w:t>自适应接收波束形成</w:t>
       </w:r>
     </w:p>
@@ -2536,9 +2537,9 @@
         </w:rPr>
         <w:object w:dxaOrig="200" w:dyaOrig="200">
           <v:shape id="_x0000_i1060" type="#_x0000_t75" style="width:10pt;height:10pt" o:ole="">
-            <v:imagedata r:id="rId78" o:title=""/>
+            <v:imagedata r:id="rId79" o:title=""/>
           </v:shape>
-          <o:OLEObject Type="Embed" ProgID="Equation.DSMT4" ShapeID="_x0000_i1060" DrawAspect="Content" ObjectID="_1563978843" r:id="rId79"/>
+          <o:OLEObject Type="Embed" ProgID="Equation.DSMT4" ShapeID="_x0000_i1060" DrawAspect="Content" ObjectID="_1564334068" r:id="rId80"/>
         </w:object>
       </w:r>
       <w:r>
@@ -2548,13 +2549,7 @@
         <w:rPr>
           <w:rFonts w:hint="eastAsia"/>
         </w:rPr>
-        <w:t>路接收信号</w:t>
-      </w:r>
-      <w:r>
-        <w:rPr>
-          <w:rFonts w:hint="eastAsia"/>
-        </w:rPr>
-        <w:t>加权合并来实现。</w:t>
+        <w:t>路接收信号加权合并来实现。</w:t>
       </w:r>
       <w:r>
         <w:t>利用不同接收通道的噪声互不相关的特点，可以有效提高接收信号的信噪比（</w:t>
@@ -2563,7 +2558,15 @@
         <w:t>SNR</w:t>
       </w:r>
       <w:r>
-        <w:t>）；同时，如果有多个入射方向不同的信号，空域滤波器可以利用信号空间特征（即导向矢量）不同的特点，在增强期望方向信号的同时抑制其他方向的信号，从而有效提高信号的信干比（</w:t>
+        <w:t>）；同时，如果有多个入射方向不同的信号，空域滤波器可以利用信号空间特征（即导向矢量）不同的特点，在增强期望方向信号的同时抑制其他方向的信号，从而有效提高信号</w:t>
+      </w:r>
+      <w:proofErr w:type="gramStart"/>
+      <w:r>
+        <w:t>的信干比</w:t>
+      </w:r>
+      <w:proofErr w:type="gramEnd"/>
+      <w:r>
+        <w:t>（</w:t>
       </w:r>
       <w:r>
         <w:t>SIR</w:t>
@@ -2578,23 +2581,25 @@
     <w:p>
       <w:pPr>
         <w:ind w:firstLine="480"/>
-        <w:rPr>
-          <w:rFonts w:hint="eastAsia"/>
-        </w:rPr>
       </w:pPr>
       <w:r>
         <w:rPr>
           <w:position w:val="-6"/>
         </w:rPr>
         <w:object w:dxaOrig="279" w:dyaOrig="260">
-          <v:shape id="_x0000_i1061" type="#_x0000_t75" style="width:13.75pt;height:13.15pt" o:ole="">
-            <v:imagedata r:id="rId80" o:title=""/>
+          <v:shape id="_x0000_i1061" type="#_x0000_t75" style="width:14pt;height:13pt" o:ole="">
+            <v:imagedata r:id="rId81" o:title=""/>
           </v:shape>
-          <o:OLEObject Type="Embed" ProgID="Equation.DSMT4" ShapeID="_x0000_i1061" DrawAspect="Content" ObjectID="_1563978844" r:id="rId81"/>
+          <o:OLEObject Type="Embed" ProgID="Equation.DSMT4" ShapeID="_x0000_i1061" DrawAspect="Content" ObjectID="_1564334069" r:id="rId82"/>
         </w:object>
       </w:r>
-      <w:r>
-        <w:t>个接收通道的空域滤波器可以表示为</w:t>
+      <w:proofErr w:type="gramStart"/>
+      <w:r>
+        <w:t>个</w:t>
+      </w:r>
+      <w:proofErr w:type="gramEnd"/>
+      <w:r>
+        <w:t>接收通道的空域滤波器可以表示为</w:t>
       </w:r>
       <w:r>
         <w:rPr>
@@ -2610,19 +2615,16 @@
         <w:pStyle w:val="a5"/>
         <w:ind w:left="425" w:firstLineChars="0" w:firstLine="0"/>
         <w:jc w:val="center"/>
-        <w:rPr>
-          <w:rFonts w:hint="eastAsia"/>
-        </w:rPr>
       </w:pPr>
       <w:r>
         <w:rPr>
           <w:position w:val="-10"/>
         </w:rPr>
         <w:object w:dxaOrig="920" w:dyaOrig="360">
-          <v:shape id="_x0000_i1062" type="#_x0000_t75" style="width:45.7pt;height:18.15pt" o:ole="">
-            <v:imagedata r:id="rId82" o:title=""/>
+          <v:shape id="_x0000_i1062" type="#_x0000_t75" style="width:45.5pt;height:18pt" o:ole="">
+            <v:imagedata r:id="rId83" o:title=""/>
           </v:shape>
-          <o:OLEObject Type="Embed" ProgID="Equation.DSMT4" ShapeID="_x0000_i1062" DrawAspect="Content" ObjectID="_1563978845" r:id="rId83"/>
+          <o:OLEObject Type="Embed" ProgID="Equation.DSMT4" ShapeID="_x0000_i1062" DrawAspect="Content" ObjectID="_1564334070" r:id="rId84"/>
         </w:object>
       </w:r>
       <w:bookmarkEnd w:id="0"/>
@@ -2632,9 +2634,6 @@
       <w:pPr>
         <w:pStyle w:val="a5"/>
         <w:ind w:firstLineChars="0"/>
-        <w:rPr>
-          <w:rFonts w:hint="eastAsia"/>
-        </w:rPr>
       </w:pPr>
       <w:r>
         <w:t>式中</w:t>
@@ -2650,10 +2649,10 @@
           <w:position w:val="-10"/>
         </w:rPr>
         <w:object w:dxaOrig="220" w:dyaOrig="260">
-          <v:shape id="_x0000_i1063" type="#_x0000_t75" style="width:11.25pt;height:13.15pt" o:ole="">
-            <v:imagedata r:id="rId84" o:title=""/>
+          <v:shape id="_x0000_i1063" type="#_x0000_t75" style="width:11.5pt;height:13pt" o:ole="">
+            <v:imagedata r:id="rId85" o:title=""/>
           </v:shape>
-          <o:OLEObject Type="Embed" ProgID="Equation.DSMT4" ShapeID="_x0000_i1063" DrawAspect="Content" ObjectID="_1563978846" r:id="rId85"/>
+          <o:OLEObject Type="Embed" ProgID="Equation.DSMT4" ShapeID="_x0000_i1063" DrawAspect="Content" ObjectID="_1564334071" r:id="rId86"/>
         </w:object>
       </w:r>
       <w:r>
@@ -2685,10 +2684,10 @@
           <w:position w:val="-6"/>
         </w:rPr>
         <w:object w:dxaOrig="260" w:dyaOrig="220">
-          <v:shape id="_x0000_i1064" type="#_x0000_t75" style="width:13.15pt;height:11.25pt" o:ole="">
-            <v:imagedata r:id="rId86" o:title=""/>
+          <v:shape id="_x0000_i1064" type="#_x0000_t75" style="width:13pt;height:11.5pt" o:ole="">
+            <v:imagedata r:id="rId87" o:title=""/>
           </v:shape>
-          <o:OLEObject Type="Embed" ProgID="Equation.DSMT4" ShapeID="_x0000_i1064" DrawAspect="Content" ObjectID="_1563978847" r:id="rId87"/>
+          <o:OLEObject Type="Embed" ProgID="Equation.DSMT4" ShapeID="_x0000_i1064" DrawAspect="Content" ObjectID="_1564334072" r:id="rId88"/>
         </w:object>
       </w:r>
       <w:r>
@@ -2712,9 +2711,9 @@
         </w:rPr>
         <w:object w:dxaOrig="200" w:dyaOrig="200">
           <v:shape id="_x0000_i1065" type="#_x0000_t75" style="width:10pt;height:10pt" o:ole="">
-            <v:imagedata r:id="rId88" o:title=""/>
+            <v:imagedata r:id="rId89" o:title=""/>
           </v:shape>
-          <o:OLEObject Type="Embed" ProgID="Equation.DSMT4" ShapeID="_x0000_i1065" DrawAspect="Content" ObjectID="_1563978848" r:id="rId89"/>
+          <o:OLEObject Type="Embed" ProgID="Equation.DSMT4" ShapeID="_x0000_i1065" DrawAspect="Content" ObjectID="_1564334073" r:id="rId90"/>
         </w:object>
       </w:r>
       <w:r>
@@ -2729,7 +2728,7 @@
         <w:pStyle w:val="a5"/>
         <w:ind w:firstLineChars="0"/>
         <w:rPr>
-          <w:rFonts w:ascii="Calibri" w:hAnsi="Calibri" w:hint="eastAsia"/>
+          <w:rFonts w:ascii="Calibri" w:hAnsi="Calibri"/>
         </w:rPr>
       </w:pPr>
       <w:r>
@@ -2744,10 +2743,10 @@
           <w:position w:val="-6"/>
         </w:rPr>
         <w:object w:dxaOrig="279" w:dyaOrig="279">
-          <v:shape id="_x0000_i1066" type="#_x0000_t75" style="width:14.4pt;height:14.4pt" o:ole="">
-            <v:imagedata r:id="rId90" o:title=""/>
+          <v:shape id="_x0000_i1066" type="#_x0000_t75" style="width:14.5pt;height:14.5pt" o:ole="">
+            <v:imagedata r:id="rId91" o:title=""/>
           </v:shape>
-          <o:OLEObject Type="Embed" ProgID="Equation.DSMT4" ShapeID="_x0000_i1066" DrawAspect="Content" ObjectID="_1563978849" r:id="rId91"/>
+          <o:OLEObject Type="Embed" ProgID="Equation.DSMT4" ShapeID="_x0000_i1066" DrawAspect="Content" ObjectID="_1564334074" r:id="rId92"/>
         </w:object>
       </w:r>
       <w:r>
@@ -2762,10 +2761,10 @@
           <w:position w:val="-12"/>
         </w:rPr>
         <w:object w:dxaOrig="340" w:dyaOrig="360">
-          <v:shape id="_x0000_i1067" type="#_x0000_t75" style="width:17.55pt;height:18.15pt" o:ole="">
-            <v:imagedata r:id="rId92" o:title=""/>
+          <v:shape id="_x0000_i1067" type="#_x0000_t75" style="width:17.5pt;height:18pt" o:ole="">
+            <v:imagedata r:id="rId93" o:title=""/>
           </v:shape>
-          <o:OLEObject Type="Embed" ProgID="Equation.DSMT4" ShapeID="_x0000_i1067" DrawAspect="Content" ObjectID="_1563978850" r:id="rId93"/>
+          <o:OLEObject Type="Embed" ProgID="Equation.DSMT4" ShapeID="_x0000_i1067" DrawAspect="Content" ObjectID="_1564334075" r:id="rId94"/>
         </w:object>
       </w:r>
       <w:r>
@@ -2810,10 +2809,10 @@
           <w:position w:val="-30"/>
         </w:rPr>
         <w:object w:dxaOrig="1160" w:dyaOrig="720">
-          <v:shape id="_x0000_i1068" type="#_x0000_t75" style="width:57.6pt;height:36.95pt" o:ole="">
-            <v:imagedata r:id="rId94" o:title=""/>
+          <v:shape id="_x0000_i1068" type="#_x0000_t75" style="width:57.5pt;height:37pt" o:ole="">
+            <v:imagedata r:id="rId95" o:title=""/>
           </v:shape>
-          <o:OLEObject Type="Embed" ProgID="Equation.DSMT4" ShapeID="_x0000_i1068" DrawAspect="Content" ObjectID="_1563978851" r:id="rId95"/>
+          <o:OLEObject Type="Embed" ProgID="Equation.DSMT4" ShapeID="_x0000_i1068" DrawAspect="Content" ObjectID="_1564334076" r:id="rId96"/>
         </w:object>
       </w:r>
       <w:r>
@@ -2849,48 +2848,19 @@
         </w:rPr>
         <w:instrText>（</w:instrText>
       </w:r>
-      <w:r>
-        <w:fldChar w:fldCharType="begin"/>
-      </w:r>
-      <w:r>
-        <w:instrText xml:space="preserve"> </w:instrText>
-      </w:r>
-      <w:r>
-        <w:rPr>
-          <w:rFonts w:hint="eastAsia"/>
-        </w:rPr>
-        <w:instrText>SEQ MTChap \c \* Arabic \* MERGEFORMAT</w:instrText>
-      </w:r>
-      <w:r>
-        <w:instrText xml:space="preserve"> </w:instrText>
-      </w:r>
-      <w:r>
-        <w:fldChar w:fldCharType="separate"/>
-      </w:r>
-      <w:r>
-        <w:instrText>2</w:instrText>
-      </w:r>
-      <w:r>
-        <w:fldChar w:fldCharType="end"/>
-      </w:r>
+      <w:fldSimple w:instr=" SEQ MTChap \c \* Arabic \* MERGEFORMAT ">
+        <w:r>
+          <w:instrText>2</w:instrText>
+        </w:r>
+      </w:fldSimple>
       <w:r>
         <w:instrText>-</w:instrText>
       </w:r>
-      <w:r>
-        <w:fldChar w:fldCharType="begin"/>
-      </w:r>
-      <w:r>
-        <w:instrText xml:space="preserve"> SEQ MTEqn \c \* Arabic \* MERGEFORMAT </w:instrText>
-      </w:r>
-      <w:r>
-        <w:fldChar w:fldCharType="separate"/>
-      </w:r>
-      <w:r>
-        <w:instrText>12</w:instrText>
-      </w:r>
-      <w:r>
-        <w:fldChar w:fldCharType="end"/>
-      </w:r>
+      <w:fldSimple w:instr=" SEQ MTEqn \c \* Arabic \* MERGEFORMAT ">
+        <w:r>
+          <w:instrText>12</w:instrText>
+        </w:r>
+      </w:fldSimple>
       <w:r>
         <w:rPr>
           <w:rFonts w:hint="eastAsia"/>
@@ -2928,10 +2898,10 @@
           <w:position w:val="-12"/>
         </w:rPr>
         <w:object w:dxaOrig="700" w:dyaOrig="360">
-          <v:shape id="_x0000_i1069" type="#_x0000_t75" style="width:35.05pt;height:18.15pt" o:ole="">
-            <v:imagedata r:id="rId96" o:title=""/>
+          <v:shape id="_x0000_i1069" type="#_x0000_t75" style="width:35pt;height:18pt" o:ole="">
+            <v:imagedata r:id="rId97" o:title=""/>
           </v:shape>
-          <o:OLEObject Type="Embed" ProgID="Equation.DSMT4" ShapeID="_x0000_i1069" DrawAspect="Content" ObjectID="_1563978852" r:id="rId97"/>
+          <o:OLEObject Type="Embed" ProgID="Equation.DSMT4" ShapeID="_x0000_i1069" DrawAspect="Content" ObjectID="_1564334077" r:id="rId98"/>
         </w:object>
       </w:r>
       <w:r>
@@ -2965,10 +2935,10 @@
           <w:position w:val="-30"/>
         </w:rPr>
         <w:object w:dxaOrig="1760" w:dyaOrig="1020">
-          <v:shape id="_x0000_i1070" type="#_x0000_t75" style="width:87.05pt;height:50.1pt" o:ole="">
-            <v:imagedata r:id="rId98" o:title=""/>
+          <v:shape id="_x0000_i1070" type="#_x0000_t75" style="width:87pt;height:50pt" o:ole="">
+            <v:imagedata r:id="rId99" o:title=""/>
           </v:shape>
-          <o:OLEObject Type="Embed" ProgID="Equation.DSMT4" ShapeID="_x0000_i1070" DrawAspect="Content" ObjectID="_1563978853" r:id="rId99"/>
+          <o:OLEObject Type="Embed" ProgID="Equation.DSMT4" ShapeID="_x0000_i1070" DrawAspect="Content" ObjectID="_1564334078" r:id="rId100"/>
         </w:object>
       </w:r>
       <w:r>
@@ -3004,48 +2974,19 @@
         </w:rPr>
         <w:instrText>（</w:instrText>
       </w:r>
-      <w:r>
-        <w:fldChar w:fldCharType="begin"/>
-      </w:r>
-      <w:r>
-        <w:instrText xml:space="preserve"> </w:instrText>
-      </w:r>
-      <w:r>
-        <w:rPr>
-          <w:rFonts w:hint="eastAsia"/>
-        </w:rPr>
-        <w:instrText>SEQ MTChap \c \* Arabic \* MERGEFORMAT</w:instrText>
-      </w:r>
-      <w:r>
-        <w:instrText xml:space="preserve"> </w:instrText>
-      </w:r>
-      <w:r>
-        <w:fldChar w:fldCharType="separate"/>
-      </w:r>
-      <w:r>
-        <w:instrText>2</w:instrText>
-      </w:r>
-      <w:r>
-        <w:fldChar w:fldCharType="end"/>
-      </w:r>
+      <w:fldSimple w:instr=" SEQ MTChap \c \* Arabic \* MERGEFORMAT ">
+        <w:r>
+          <w:instrText>2</w:instrText>
+        </w:r>
+      </w:fldSimple>
       <w:r>
         <w:instrText>-</w:instrText>
       </w:r>
-      <w:r>
-        <w:fldChar w:fldCharType="begin"/>
-      </w:r>
-      <w:r>
-        <w:instrText xml:space="preserve"> SEQ MTEqn \c \* Arabic \* MERGEFORMAT </w:instrText>
-      </w:r>
-      <w:r>
-        <w:fldChar w:fldCharType="separate"/>
-      </w:r>
-      <w:r>
-        <w:instrText>13</w:instrText>
-      </w:r>
-      <w:r>
-        <w:fldChar w:fldCharType="end"/>
-      </w:r>
+      <w:fldSimple w:instr=" SEQ MTEqn \c \* Arabic \* MERGEFORMAT ">
+        <w:r>
+          <w:instrText>13</w:instrText>
+        </w:r>
+      </w:fldSimple>
       <w:r>
         <w:rPr>
           <w:rFonts w:hint="eastAsia"/>
@@ -3076,10 +3017,10 @@
           <w:position w:val="-12"/>
         </w:rPr>
         <w:object w:dxaOrig="279" w:dyaOrig="360">
-          <v:shape id="_x0000_i1071" type="#_x0000_t75" style="width:14.4pt;height:18.15pt" o:ole="">
-            <v:imagedata r:id="rId100" o:title=""/>
+          <v:shape id="_x0000_i1071" type="#_x0000_t75" style="width:14.5pt;height:18pt" o:ole="">
+            <v:imagedata r:id="rId101" o:title=""/>
           </v:shape>
-          <o:OLEObject Type="Embed" ProgID="Equation.DSMT4" ShapeID="_x0000_i1071" DrawAspect="Content" ObjectID="_1563978854" r:id="rId101"/>
+          <o:OLEObject Type="Embed" ProgID="Equation.DSMT4" ShapeID="_x0000_i1071" DrawAspect="Content" ObjectID="_1564334079" r:id="rId102"/>
         </w:object>
       </w:r>
       <w:r>
@@ -3090,10 +3031,10 @@
       </w:r>
       <w:r>
         <w:object w:dxaOrig="200" w:dyaOrig="220">
-          <v:shape id="_x0000_i1072" type="#_x0000_t75" style="width:10pt;height:11.25pt" o:ole="">
-            <v:imagedata r:id="rId102" o:title=""/>
+          <v:shape id="_x0000_i1072" type="#_x0000_t75" style="width:10pt;height:11.5pt" o:ole="">
+            <v:imagedata r:id="rId103" o:title=""/>
           </v:shape>
-          <o:OLEObject Type="Embed" ProgID="Equation.DSMT4" ShapeID="_x0000_i1072" DrawAspect="Content" ObjectID="_1563978855" r:id="rId103"/>
+          <o:OLEObject Type="Embed" ProgID="Equation.DSMT4" ShapeID="_x0000_i1072" DrawAspect="Content" ObjectID="_1564334080" r:id="rId104"/>
         </w:object>
       </w:r>
       <w:r>
@@ -3114,10 +3055,10 @@
           <w:position w:val="-30"/>
         </w:rPr>
         <w:object w:dxaOrig="400" w:dyaOrig="720">
-          <v:shape id="_x0000_i1073" type="#_x0000_t75" style="width:20.65pt;height:36.95pt" o:ole="">
-            <v:imagedata r:id="rId104" o:title=""/>
+          <v:shape id="_x0000_i1073" type="#_x0000_t75" style="width:20.5pt;height:37pt" o:ole="">
+            <v:imagedata r:id="rId105" o:title=""/>
           </v:shape>
-          <o:OLEObject Type="Embed" ProgID="Equation.DSMT4" ShapeID="_x0000_i1073" DrawAspect="Content" ObjectID="_1563978856" r:id="rId105"/>
+          <o:OLEObject Type="Embed" ProgID="Equation.DSMT4" ShapeID="_x0000_i1073" DrawAspect="Content" ObjectID="_1564334081" r:id="rId106"/>
         </w:object>
       </w:r>
       <w:r>
@@ -3132,10 +3073,10 @@
           <w:position w:val="-30"/>
         </w:rPr>
         <w:object w:dxaOrig="520" w:dyaOrig="720">
-          <v:shape id="_x0000_i1074" type="#_x0000_t75" style="width:26.3pt;height:36.95pt" o:ole="">
-            <v:imagedata r:id="rId106" o:title=""/>
+          <v:shape id="_x0000_i1074" type="#_x0000_t75" style="width:26.5pt;height:37pt" o:ole="">
+            <v:imagedata r:id="rId107" o:title=""/>
           </v:shape>
-          <o:OLEObject Type="Embed" ProgID="Equation.DSMT4" ShapeID="_x0000_i1074" DrawAspect="Content" ObjectID="_1563978857" r:id="rId107"/>
+          <o:OLEObject Type="Embed" ProgID="Equation.DSMT4" ShapeID="_x0000_i1074" DrawAspect="Content" ObjectID="_1564334082" r:id="rId108"/>
         </w:object>
       </w:r>
       <w:r>
@@ -3156,17 +3097,25 @@
           <w:position w:val="-6"/>
         </w:rPr>
         <w:object w:dxaOrig="279" w:dyaOrig="279">
-          <v:shape id="_x0000_i1075" type="#_x0000_t75" style="width:14.4pt;height:14.4pt" o:ole="">
-            <v:imagedata r:id="rId108" o:title=""/>
+          <v:shape id="_x0000_i1075" type="#_x0000_t75" style="width:14.5pt;height:14.5pt" o:ole="">
+            <v:imagedata r:id="rId109" o:title=""/>
           </v:shape>
-          <o:OLEObject Type="Embed" ProgID="Equation.DSMT4" ShapeID="_x0000_i1075" DrawAspect="Content" ObjectID="_1563978858" r:id="rId109"/>
+          <o:OLEObject Type="Embed" ProgID="Equation.DSMT4" ShapeID="_x0000_i1075" DrawAspect="Content" ObjectID="_1564334083" r:id="rId110"/>
         </w:object>
       </w:r>
+      <w:proofErr w:type="gramStart"/>
       <w:r>
         <w:rPr>
           <w:rFonts w:ascii="Calibri" w:hAnsi="Calibri" w:hint="eastAsia"/>
         </w:rPr>
-        <w:t>倍增益。</w:t>
+        <w:t>倍</w:t>
+      </w:r>
+      <w:proofErr w:type="gramEnd"/>
+      <w:r>
+        <w:rPr>
+          <w:rFonts w:ascii="Calibri" w:hAnsi="Calibri" w:hint="eastAsia"/>
+        </w:rPr>
+        <w:t>增益。</w:t>
       </w:r>
     </w:p>
     <w:p>
@@ -3178,57 +3127,71 @@
         </w:numPr>
         <w:ind w:firstLineChars="0"/>
         <w:rPr>
+          <w:rFonts w:cstheme="minorHAnsi"/>
+          <w:b/>
+        </w:rPr>
+      </w:pPr>
+      <w:r>
+        <w:rPr>
           <w:rFonts w:cstheme="minorHAnsi" w:hint="eastAsia"/>
           <w:b/>
         </w:rPr>
-      </w:pPr>
+        <w:t>最小均方误差准则（</w:t>
+      </w:r>
       <w:r>
         <w:rPr>
           <w:rFonts w:cstheme="minorHAnsi" w:hint="eastAsia"/>
           <w:b/>
         </w:rPr>
-        <w:t>最小均方误差准则（</w:t>
+        <w:t>MMSE</w:t>
       </w:r>
       <w:r>
         <w:rPr>
           <w:rFonts w:cstheme="minorHAnsi" w:hint="eastAsia"/>
           <w:b/>
         </w:rPr>
+        <w:t>）</w:t>
+      </w:r>
+    </w:p>
+    <w:p>
+      <w:pPr>
+        <w:ind w:firstLine="480"/>
+      </w:pPr>
+      <w:r>
+        <w:rPr>
+          <w:rFonts w:hint="eastAsia"/>
+        </w:rPr>
         <w:t>MMSE</w:t>
       </w:r>
       <w:r>
         <w:rPr>
-          <w:rFonts w:cstheme="minorHAnsi" w:hint="eastAsia"/>
-          <w:b/>
-        </w:rPr>
-        <w:t>）</w:t>
-      </w:r>
-    </w:p>
-    <w:p>
-      <w:pPr>
-        <w:ind w:firstLine="480"/>
-      </w:pPr>
-      <w:r>
-        <w:rPr>
-          <w:rFonts w:hint="eastAsia"/>
-        </w:rPr>
-        <w:t>MMSE</w:t>
-      </w:r>
-      <w:r>
-        <w:rPr>
-          <w:rFonts w:hint="eastAsia"/>
-        </w:rPr>
-        <w:t>准则思想是在发射端发射一组已知的训练序列，在接收端寻找一组权值，使得合并后信号同已知训练序列的均方误差最小。假设训练序列为</w:t>
+          <w:rFonts w:hint="eastAsia"/>
+        </w:rPr>
+        <w:t>准则思想是在发射端发射一组已知的训练序列，在接收</w:t>
+      </w:r>
+      <w:proofErr w:type="gramStart"/>
+      <w:r>
+        <w:rPr>
+          <w:rFonts w:hint="eastAsia"/>
+        </w:rPr>
+        <w:t>端寻找</w:t>
+      </w:r>
+      <w:proofErr w:type="gramEnd"/>
+      <w:r>
+        <w:rPr>
+          <w:rFonts w:hint="eastAsia"/>
+        </w:rPr>
+        <w:t>一组权值，使得合并后信号同已知训练序列的均方误差最小。假设训练序列为</w:t>
       </w:r>
       <w:r>
         <w:rPr>
           <w:position w:val="-6"/>
         </w:rPr>
         <w:object w:dxaOrig="220" w:dyaOrig="279">
-          <v:shape id="_x0000_i1076" type="#_x0000_t75" style="width:11.25pt;height:14.4pt" o:ole="">
-            <v:imagedata r:id="rId110" o:title=""/>
+          <v:shape id="_x0000_i1076" type="#_x0000_t75" style="width:11.5pt;height:14.5pt" o:ole="">
+            <v:imagedata r:id="rId111" o:title=""/>
           </v:shape>
-          <o:OLEObject Type="Embed" ProgID="Equation.DSMT4" ShapeID="_x0000_i1076" DrawAspect="Content" ObjectID="_1563978859" r:id="rId111"/>
+          <o:OLEObject Type="Embed" ProgID="Equation.DSMT4" ShapeID="_x0000_i1076" DrawAspect="Content" ObjectID="_1564334084" r:id="rId112"/>
         </w:object>
       </w:r>
       <w:r>
@@ -3243,9 +3206,9 @@
         </w:rPr>
         <w:object w:dxaOrig="200" w:dyaOrig="200">
           <v:shape id="_x0000_i1077" type="#_x0000_t75" style="width:10pt;height:10pt" o:ole="">
-            <v:imagedata r:id="rId112" o:title=""/>
+            <v:imagedata r:id="rId113" o:title=""/>
           </v:shape>
-          <o:OLEObject Type="Embed" ProgID="Equation.DSMT4" ShapeID="_x0000_i1077" DrawAspect="Content" ObjectID="_1563978860" r:id="rId113"/>
+          <o:OLEObject Type="Embed" ProgID="Equation.DSMT4" ShapeID="_x0000_i1077" DrawAspect="Content" ObjectID="_1564334085" r:id="rId114"/>
         </w:object>
       </w:r>
       <w:r>
@@ -3259,10 +3222,10 @@
           <w:position w:val="-6"/>
         </w:rPr>
         <w:object w:dxaOrig="260" w:dyaOrig="220">
-          <v:shape id="_x0000_i1078" type="#_x0000_t75" style="width:12.5pt;height:11.25pt" o:ole="">
-            <v:imagedata r:id="rId114" o:title=""/>
+          <v:shape id="_x0000_i1078" type="#_x0000_t75" style="width:12.5pt;height:11.5pt" o:ole="">
+            <v:imagedata r:id="rId115" o:title=""/>
           </v:shape>
-          <o:OLEObject Type="Embed" ProgID="Equation.DSMT4" ShapeID="_x0000_i1078" DrawAspect="Content" ObjectID="_1563978861" r:id="rId115"/>
+          <o:OLEObject Type="Embed" ProgID="Equation.DSMT4" ShapeID="_x0000_i1078" DrawAspect="Content" ObjectID="_1564334086" r:id="rId116"/>
         </w:object>
       </w:r>
       <w:r>
@@ -3276,10 +3239,10 @@
           <w:position w:val="-6"/>
         </w:rPr>
         <w:object w:dxaOrig="1219" w:dyaOrig="320">
-          <v:shape id="_x0000_i1079" type="#_x0000_t75" style="width:60.75pt;height:15.65pt" o:ole="">
-            <v:imagedata r:id="rId116" o:title=""/>
+          <v:shape id="_x0000_i1079" type="#_x0000_t75" style="width:61pt;height:15.5pt" o:ole="">
+            <v:imagedata r:id="rId117" o:title=""/>
           </v:shape>
-          <o:OLEObject Type="Embed" ProgID="Equation.DSMT4" ShapeID="_x0000_i1079" DrawAspect="Content" ObjectID="_1563978862" r:id="rId117"/>
+          <o:OLEObject Type="Embed" ProgID="Equation.DSMT4" ShapeID="_x0000_i1079" DrawAspect="Content" ObjectID="_1564334087" r:id="rId118"/>
         </w:object>
       </w:r>
       <w:r>
@@ -3319,10 +3282,10 @@
           <w:position w:val="-72"/>
         </w:rPr>
         <w:object w:dxaOrig="4780" w:dyaOrig="1660">
-          <v:shape id="_x0000_i1080" type="#_x0000_t75" style="width:238.55pt;height:83.25pt" o:ole="">
-            <v:imagedata r:id="rId118" o:title=""/>
+          <v:shape id="_x0000_i1080" type="#_x0000_t75" style="width:238.5pt;height:83pt" o:ole="">
+            <v:imagedata r:id="rId119" o:title=""/>
           </v:shape>
-          <o:OLEObject Type="Embed" ProgID="Equation.DSMT4" ShapeID="_x0000_i1080" DrawAspect="Content" ObjectID="_1563978863" r:id="rId119"/>
+          <o:OLEObject Type="Embed" ProgID="Equation.DSMT4" ShapeID="_x0000_i1080" DrawAspect="Content" ObjectID="_1564334088" r:id="rId120"/>
         </w:object>
       </w:r>
     </w:p>
@@ -3351,10 +3314,10 @@
           <w:position w:val="-16"/>
         </w:rPr>
         <w:object w:dxaOrig="1260" w:dyaOrig="440">
-          <v:shape id="_x0000_i1081" type="#_x0000_t75" style="width:63.85pt;height:21.9pt" o:ole="">
-            <v:imagedata r:id="rId120" o:title=""/>
+          <v:shape id="_x0000_i1081" type="#_x0000_t75" style="width:64pt;height:22pt" o:ole="">
+            <v:imagedata r:id="rId121" o:title=""/>
           </v:shape>
-          <o:OLEObject Type="Embed" ProgID="Equation.DSMT4" ShapeID="_x0000_i1081" DrawAspect="Content" ObjectID="_1563978864" r:id="rId121"/>
+          <o:OLEObject Type="Embed" ProgID="Equation.DSMT4" ShapeID="_x0000_i1081" DrawAspect="Content" ObjectID="_1564334089" r:id="rId122"/>
         </w:object>
       </w:r>
       <w:r>
@@ -3370,9 +3333,9 @@
         </w:rPr>
         <w:object w:dxaOrig="200" w:dyaOrig="200">
           <v:shape id="_x0000_i1082" type="#_x0000_t75" style="width:10pt;height:10pt" o:ole="">
-            <v:imagedata r:id="rId122" o:title=""/>
+            <v:imagedata r:id="rId123" o:title=""/>
           </v:shape>
-          <o:OLEObject Type="Embed" ProgID="Equation.DSMT4" ShapeID="_x0000_i1082" DrawAspect="Content" ObjectID="_1563978865" r:id="rId123"/>
+          <o:OLEObject Type="Embed" ProgID="Equation.DSMT4" ShapeID="_x0000_i1082" DrawAspect="Content" ObjectID="_1564334090" r:id="rId124"/>
         </w:object>
       </w:r>
       <w:r>
@@ -3387,10 +3350,10 @@
           <w:position w:val="-16"/>
         </w:rPr>
         <w:object w:dxaOrig="1060" w:dyaOrig="440">
-          <v:shape id="_x0000_i1083" type="#_x0000_t75" style="width:53.2pt;height:21.9pt" o:ole="">
-            <v:imagedata r:id="rId124" o:title=""/>
+          <v:shape id="_x0000_i1083" type="#_x0000_t75" style="width:53pt;height:22pt" o:ole="">
+            <v:imagedata r:id="rId125" o:title=""/>
           </v:shape>
-          <o:OLEObject Type="Embed" ProgID="Equation.DSMT4" ShapeID="_x0000_i1083" DrawAspect="Content" ObjectID="_1563978866" r:id="rId125"/>
+          <o:OLEObject Type="Embed" ProgID="Equation.DSMT4" ShapeID="_x0000_i1083" DrawAspect="Content" ObjectID="_1564334091" r:id="rId126"/>
         </w:object>
       </w:r>
       <w:r>
@@ -3406,9 +3369,9 @@
         </w:rPr>
         <w:object w:dxaOrig="200" w:dyaOrig="200">
           <v:shape id="_x0000_i1084" type="#_x0000_t75" style="width:10pt;height:10pt" o:ole="">
-            <v:imagedata r:id="rId126" o:title=""/>
+            <v:imagedata r:id="rId127" o:title=""/>
           </v:shape>
-          <o:OLEObject Type="Embed" ProgID="Equation.DSMT4" ShapeID="_x0000_i1084" DrawAspect="Content" ObjectID="_1563978867" r:id="rId127"/>
+          <o:OLEObject Type="Embed" ProgID="Equation.DSMT4" ShapeID="_x0000_i1084" DrawAspect="Content" ObjectID="_1564334092" r:id="rId128"/>
         </w:object>
       </w:r>
       <w:r>
@@ -3423,10 +3386,10 @@
           <w:position w:val="-6"/>
         </w:rPr>
         <w:object w:dxaOrig="220" w:dyaOrig="279">
-          <v:shape id="_x0000_i1085" type="#_x0000_t75" style="width:11.25pt;height:14.4pt" o:ole="">
-            <v:imagedata r:id="rId128" o:title=""/>
+          <v:shape id="_x0000_i1085" type="#_x0000_t75" style="width:11.5pt;height:14.5pt" o:ole="">
+            <v:imagedata r:id="rId129" o:title=""/>
           </v:shape>
-          <o:OLEObject Type="Embed" ProgID="Equation.DSMT4" ShapeID="_x0000_i1085" DrawAspect="Content" ObjectID="_1563978868" r:id="rId129"/>
+          <o:OLEObject Type="Embed" ProgID="Equation.DSMT4" ShapeID="_x0000_i1085" DrawAspect="Content" ObjectID="_1564334093" r:id="rId130"/>
         </w:object>
       </w:r>
       <w:r>
@@ -3445,10 +3408,10 @@
           <w:position w:val="-20"/>
         </w:rPr>
         <w:object w:dxaOrig="740" w:dyaOrig="520">
-          <v:shape id="_x0000_i1090" type="#_x0000_t75" style="width:36.95pt;height:26.3pt" o:ole="">
-            <v:imagedata r:id="rId130" o:title=""/>
+          <v:shape id="_x0000_i1086" type="#_x0000_t75" style="width:37pt;height:26.5pt" o:ole="">
+            <v:imagedata r:id="rId131" o:title=""/>
           </v:shape>
-          <o:OLEObject Type="Embed" ProgID="Equation.DSMT4" ShapeID="_x0000_i1090" DrawAspect="Content" ObjectID="_1563978869" r:id="rId131"/>
+          <o:OLEObject Type="Embed" ProgID="Equation.DSMT4" ShapeID="_x0000_i1086" DrawAspect="Content" ObjectID="_1564334094" r:id="rId132"/>
         </w:object>
       </w:r>
       <w:r>
@@ -3462,10 +3425,10 @@
           <w:position w:val="-6"/>
         </w:rPr>
         <w:object w:dxaOrig="260" w:dyaOrig="220">
-          <v:shape id="_x0000_i1091" type="#_x0000_t75" style="width:12.5pt;height:11.25pt" o:ole="">
-            <v:imagedata r:id="rId132" o:title=""/>
+          <v:shape id="_x0000_i1087" type="#_x0000_t75" style="width:12.5pt;height:11.5pt" o:ole="">
+            <v:imagedata r:id="rId133" o:title=""/>
           </v:shape>
-          <o:OLEObject Type="Embed" ProgID="Equation.DSMT4" ShapeID="_x0000_i1091" DrawAspect="Content" ObjectID="_1563978870" r:id="rId133"/>
+          <o:OLEObject Type="Embed" ProgID="Equation.DSMT4" ShapeID="_x0000_i1087" DrawAspect="Content" ObjectID="_1564334095" r:id="rId134"/>
         </w:object>
       </w:r>
       <w:r>
@@ -3485,10 +3448,10 @@
           <w:position w:val="-6"/>
         </w:rPr>
         <w:object w:dxaOrig="260" w:dyaOrig="220">
-          <v:shape id="_x0000_i1086" type="#_x0000_t75" style="width:12.5pt;height:11.25pt" o:ole="">
-            <v:imagedata r:id="rId132" o:title=""/>
+          <v:shape id="_x0000_i1088" type="#_x0000_t75" style="width:12.5pt;height:11.5pt" o:ole="">
+            <v:imagedata r:id="rId133" o:title=""/>
           </v:shape>
-          <o:OLEObject Type="Embed" ProgID="Equation.DSMT4" ShapeID="_x0000_i1086" DrawAspect="Content" ObjectID="_1563978871" r:id="rId134"/>
+          <o:OLEObject Type="Embed" ProgID="Equation.DSMT4" ShapeID="_x0000_i1088" DrawAspect="Content" ObjectID="_1564334096" r:id="rId135"/>
         </w:object>
       </w:r>
       <w:r>
@@ -3502,20 +3465,28 @@
           <w:position w:val="-6"/>
         </w:rPr>
         <w:object w:dxaOrig="320" w:dyaOrig="320">
-          <v:shape id="_x0000_i1087" type="#_x0000_t75" style="width:15.65pt;height:15.65pt" o:ole="">
-            <v:imagedata r:id="rId135" o:title=""/>
+          <v:shape id="_x0000_i1089" type="#_x0000_t75" style="width:15.5pt;height:15.5pt" o:ole="">
+            <v:imagedata r:id="rId136" o:title=""/>
           </v:shape>
-          <o:OLEObject Type="Embed" ProgID="Equation.DSMT4" ShapeID="_x0000_i1087" DrawAspect="Content" ObjectID="_1563978872" r:id="rId136"/>
+          <o:OLEObject Type="Embed" ProgID="Equation.DSMT4" ShapeID="_x0000_i1089" DrawAspect="Content" ObjectID="_1564334097" r:id="rId137"/>
         </w:object>
       </w:r>
       <w:r>
         <w:t xml:space="preserve"> </w:t>
       </w:r>
-      <w:r>
-        <w:rPr>
-          <w:rFonts w:hint="eastAsia"/>
-        </w:rPr>
-        <w:t>看做独立变量，</w:t>
+      <w:proofErr w:type="gramStart"/>
+      <w:r>
+        <w:rPr>
+          <w:rFonts w:hint="eastAsia"/>
+        </w:rPr>
+        <w:t>看做</w:t>
+      </w:r>
+      <w:proofErr w:type="gramEnd"/>
+      <w:r>
+        <w:rPr>
+          <w:rFonts w:hint="eastAsia"/>
+        </w:rPr>
+        <w:t>独立变量，</w:t>
       </w:r>
       <w:r>
         <w:rPr>
@@ -3528,17 +3499,31 @@
           <w:position w:val="-6"/>
         </w:rPr>
         <w:object w:dxaOrig="320" w:dyaOrig="320">
-          <v:shape id="_x0000_i1088" type="#_x0000_t75" style="width:15.65pt;height:15.65pt" o:ole="">
-            <v:imagedata r:id="rId137" o:title=""/>
+          <v:shape id="_x0000_i1090" type="#_x0000_t75" style="width:15.5pt;height:15.5pt" o:ole="">
+            <v:imagedata r:id="rId138" o:title=""/>
           </v:shape>
-          <o:OLEObject Type="Embed" ProgID="Equation.DSMT4" ShapeID="_x0000_i1088" DrawAspect="Content" ObjectID="_1563978873" r:id="rId138"/>
+          <o:OLEObject Type="Embed" ProgID="Equation.DSMT4" ShapeID="_x0000_i1090" DrawAspect="Content" ObjectID="_1564334098" r:id="rId139"/>
         </w:object>
       </w:r>
       <w:r>
         <w:rPr>
           <w:rFonts w:hint="eastAsia"/>
         </w:rPr>
-        <w:t>求偏导，并令偏导为</w:t>
+        <w:t>求偏导，并</w:t>
+      </w:r>
+      <w:proofErr w:type="gramStart"/>
+      <w:r>
+        <w:rPr>
+          <w:rFonts w:hint="eastAsia"/>
+        </w:rPr>
+        <w:t>令偏导</w:t>
+      </w:r>
+      <w:proofErr w:type="gramEnd"/>
+      <w:r>
+        <w:rPr>
+          <w:rFonts w:hint="eastAsia"/>
+        </w:rPr>
+        <w:t>为</w:t>
       </w:r>
       <w:r>
         <w:rPr>
@@ -3577,19 +3562,16 @@
           <w:position w:val="-10"/>
         </w:rPr>
         <w:object w:dxaOrig="960" w:dyaOrig="360">
-          <v:shape id="_x0000_i1089" type="#_x0000_t75" style="width:48.2pt;height:18.15pt" o:ole="">
-            <v:imagedata r:id="rId139" o:title=""/>
+          <v:shape id="_x0000_i1091" type="#_x0000_t75" style="width:48pt;height:18pt" o:ole="">
+            <v:imagedata r:id="rId140" o:title=""/>
           </v:shape>
-          <o:OLEObject Type="Embed" ProgID="Equation.DSMT4" ShapeID="_x0000_i1089" DrawAspect="Content" ObjectID="_1563978874" r:id="rId140"/>
+          <o:OLEObject Type="Embed" ProgID="Equation.DSMT4" ShapeID="_x0000_i1091" DrawAspect="Content" ObjectID="_1564334099" r:id="rId141"/>
         </w:object>
       </w:r>
     </w:p>
     <w:p>
       <w:pPr>
         <w:ind w:firstLine="480"/>
-        <w:rPr>
-          <w:rFonts w:hint="eastAsia"/>
-        </w:rPr>
       </w:pPr>
       <w:r>
         <w:rPr>
@@ -3622,45 +3604,42 @@
         </w:numPr>
         <w:ind w:firstLineChars="0"/>
         <w:rPr>
+          <w:rFonts w:cstheme="minorHAnsi"/>
+          <w:b/>
+        </w:rPr>
+      </w:pPr>
+      <w:r>
+        <w:rPr>
           <w:rFonts w:cstheme="minorHAnsi" w:hint="eastAsia"/>
           <w:b/>
         </w:rPr>
-      </w:pPr>
+        <w:t>最小均方误差准则</w:t>
+      </w:r>
       <w:r>
         <w:rPr>
           <w:rFonts w:cstheme="minorHAnsi" w:hint="eastAsia"/>
           <w:b/>
         </w:rPr>
-        <w:t>最小均方误差准则</w:t>
+        <w:t>的最陡下降法（</w:t>
       </w:r>
       <w:r>
         <w:rPr>
           <w:rFonts w:cstheme="minorHAnsi" w:hint="eastAsia"/>
           <w:b/>
         </w:rPr>
-        <w:t>的最陡下降法（</w:t>
+        <w:t>LMS</w:t>
       </w:r>
       <w:r>
         <w:rPr>
           <w:rFonts w:cstheme="minorHAnsi" w:hint="eastAsia"/>
           <w:b/>
         </w:rPr>
-        <w:t>LMS</w:t>
-      </w:r>
-      <w:r>
-        <w:rPr>
-          <w:rFonts w:cstheme="minorHAnsi" w:hint="eastAsia"/>
-          <w:b/>
-        </w:rPr>
         <w:t>）</w:t>
       </w:r>
     </w:p>
     <w:p>
       <w:pPr>
         <w:ind w:firstLine="420"/>
-        <w:rPr>
-          <w:rFonts w:hint="eastAsia"/>
-        </w:rPr>
       </w:pPr>
       <w:r>
         <w:t>为了避免矩阵求逆，可以使用最陡下降法得到无约束最优化问题的解。最陡下降法是一种迭代算法，它利用负梯度方向是使函数值下降最快的方向这一特点，在迭代的每一步以负梯度方向更新权值</w:t>
@@ -3669,19 +3648,27 @@
         <w:rPr>
           <w:rFonts w:hint="eastAsia"/>
         </w:rPr>
-        <w:t>，</w:t>
-      </w:r>
-      <w:r>
-        <w:rPr>
-          <w:rFonts w:hint="eastAsia"/>
-        </w:rPr>
-        <w:t>迭代解</w:t>
-      </w:r>
-      <w:r>
-        <w:rPr>
-          <w:rFonts w:hint="eastAsia"/>
-        </w:rPr>
-        <w:t>最终趋于</w:t>
+        <w:t>，迭代</w:t>
+      </w:r>
+      <w:proofErr w:type="gramStart"/>
+      <w:r>
+        <w:rPr>
+          <w:rFonts w:hint="eastAsia"/>
+        </w:rPr>
+        <w:t>解</w:t>
+      </w:r>
+      <w:r>
+        <w:rPr>
+          <w:rFonts w:hint="eastAsia"/>
+        </w:rPr>
+        <w:t>最终</w:t>
+      </w:r>
+      <w:proofErr w:type="gramEnd"/>
+      <w:r>
+        <w:rPr>
+          <w:rFonts w:hint="eastAsia"/>
+        </w:rPr>
+        <w:t>趋于</w:t>
       </w:r>
       <w:r>
         <w:rPr>
@@ -3717,10 +3704,10 @@
           <w:position w:val="-20"/>
         </w:rPr>
         <w:object w:dxaOrig="740" w:dyaOrig="520">
-          <v:shape id="_x0000_i1092" type="#_x0000_t75" style="width:36.95pt;height:25.65pt" o:ole="">
-            <v:imagedata r:id="rId141" o:title=""/>
+          <v:shape id="_x0000_i1092" type="#_x0000_t75" style="width:37pt;height:25.5pt" o:ole="">
+            <v:imagedata r:id="rId142" o:title=""/>
           </v:shape>
-          <o:OLEObject Type="Embed" ProgID="Equation.DSMT4" ShapeID="_x0000_i1092" DrawAspect="Content" ObjectID="_1563978875" r:id="rId142"/>
+          <o:OLEObject Type="Embed" ProgID="Equation.DSMT4" ShapeID="_x0000_i1092" DrawAspect="Content" ObjectID="_1564334100" r:id="rId143"/>
         </w:object>
       </w:r>
       <w:r>
@@ -3734,10 +3721,10 @@
           <w:position w:val="-6"/>
         </w:rPr>
         <w:object w:dxaOrig="320" w:dyaOrig="320">
-          <v:shape id="_x0000_i1093" type="#_x0000_t75" style="width:15.65pt;height:15.65pt" o:ole="">
-            <v:imagedata r:id="rId143" o:title=""/>
+          <v:shape id="_x0000_i1093" type="#_x0000_t75" style="width:15.5pt;height:15.5pt" o:ole="">
+            <v:imagedata r:id="rId144" o:title=""/>
           </v:shape>
-          <o:OLEObject Type="Embed" ProgID="Equation.DSMT4" ShapeID="_x0000_i1093" DrawAspect="Content" ObjectID="_1563978876" r:id="rId144"/>
+          <o:OLEObject Type="Embed" ProgID="Equation.DSMT4" ShapeID="_x0000_i1093" DrawAspect="Content" ObjectID="_1564334101" r:id="rId145"/>
         </w:object>
       </w:r>
       <w:r>
@@ -3751,10 +3738,10 @@
           <w:position w:val="-6"/>
         </w:rPr>
         <w:object w:dxaOrig="240" w:dyaOrig="279">
-          <v:shape id="_x0000_i1094" type="#_x0000_t75" style="width:11.25pt;height:14.4pt" o:ole="">
-            <v:imagedata r:id="rId145" o:title=""/>
+          <v:shape id="_x0000_i1094" type="#_x0000_t75" style="width:11.5pt;height:14.5pt" o:ole="">
+            <v:imagedata r:id="rId146" o:title=""/>
           </v:shape>
-          <o:OLEObject Type="Embed" ProgID="Equation.DSMT4" ShapeID="_x0000_i1094" DrawAspect="Content" ObjectID="_1563978877" r:id="rId146"/>
+          <o:OLEObject Type="Embed" ProgID="Equation.DSMT4" ShapeID="_x0000_i1094" DrawAspect="Content" ObjectID="_1564334102" r:id="rId147"/>
         </w:object>
       </w:r>
       <w:r>
@@ -3788,10 +3775,10 @@
           <w:position w:val="-24"/>
         </w:rPr>
         <w:object w:dxaOrig="3400" w:dyaOrig="800">
-          <v:shape id="_x0000_i1095" type="#_x0000_t75" style="width:169.65pt;height:39.45pt" o:ole="">
-            <v:imagedata r:id="rId147" o:title=""/>
+          <v:shape id="_x0000_i1095" type="#_x0000_t75" style="width:169.5pt;height:39.5pt" o:ole="">
+            <v:imagedata r:id="rId148" o:title=""/>
           </v:shape>
-          <o:OLEObject Type="Embed" ProgID="Equation.DSMT4" ShapeID="_x0000_i1095" DrawAspect="Content" ObjectID="_1563978878" r:id="rId148"/>
+          <o:OLEObject Type="Embed" ProgID="Equation.DSMT4" ShapeID="_x0000_i1095" DrawAspect="Content" ObjectID="_1564334103" r:id="rId149"/>
         </w:object>
       </w:r>
       <w:r>
@@ -3840,10 +3827,10 @@
           <w:position w:val="-16"/>
         </w:rPr>
         <w:object w:dxaOrig="4980" w:dyaOrig="440">
-          <v:shape id="_x0000_i1099" type="#_x0000_t75" style="width:248.55pt;height:21.9pt" o:ole="">
-            <v:imagedata r:id="rId149" o:title=""/>
+          <v:shape id="_x0000_i1096" type="#_x0000_t75" style="width:248.5pt;height:22pt" o:ole="">
+            <v:imagedata r:id="rId150" o:title=""/>
           </v:shape>
-          <o:OLEObject Type="Embed" ProgID="Equation.DSMT4" ShapeID="_x0000_i1099" DrawAspect="Content" ObjectID="_1563978879" r:id="rId150"/>
+          <o:OLEObject Type="Embed" ProgID="Equation.DSMT4" ShapeID="_x0000_i1096" DrawAspect="Content" ObjectID="_1564334104" r:id="rId151"/>
         </w:object>
       </w:r>
     </w:p>
@@ -3867,10 +3854,10 @@
           <w:position w:val="-10"/>
         </w:rPr>
         <w:object w:dxaOrig="240" w:dyaOrig="260">
-          <v:shape id="_x0000_i1096" type="#_x0000_t75" style="width:11.25pt;height:11.25pt" o:ole="">
-            <v:imagedata r:id="rId151" o:title=""/>
+          <v:shape id="_x0000_i1097" type="#_x0000_t75" style="width:11.5pt;height:11pt" o:ole="">
+            <v:imagedata r:id="rId152" o:title=""/>
           </v:shape>
-          <o:OLEObject Type="Embed" ProgID="Equation.DSMT4" ShapeID="_x0000_i1096" DrawAspect="Content" ObjectID="_1563978880" r:id="rId152"/>
+          <o:OLEObject Type="Embed" ProgID="Equation.DSMT4" ShapeID="_x0000_i1097" DrawAspect="Content" ObjectID="_1564334105" r:id="rId153"/>
         </w:object>
       </w:r>
       <w:r>
@@ -3885,10 +3872,10 @@
           <w:position w:val="-10"/>
         </w:rPr>
         <w:object w:dxaOrig="240" w:dyaOrig="260">
-          <v:shape id="_x0000_i1097" type="#_x0000_t75" style="width:11.25pt;height:11.25pt" o:ole="">
-            <v:imagedata r:id="rId153" o:title=""/>
+          <v:shape id="_x0000_i1098" type="#_x0000_t75" style="width:11.5pt;height:11pt" o:ole="">
+            <v:imagedata r:id="rId154" o:title=""/>
           </v:shape>
-          <o:OLEObject Type="Embed" ProgID="Equation.DSMT4" ShapeID="_x0000_i1097" DrawAspect="Content" ObjectID="_1563978881" r:id="rId154"/>
+          <o:OLEObject Type="Embed" ProgID="Equation.DSMT4" ShapeID="_x0000_i1098" DrawAspect="Content" ObjectID="_1564334106" r:id="rId155"/>
         </w:object>
       </w:r>
       <w:r>
@@ -3901,9 +3888,6 @@
     <w:p>
       <w:pPr>
         <w:ind w:firstLine="420"/>
-        <w:rPr>
-          <w:rFonts w:hint="eastAsia"/>
-        </w:rPr>
       </w:pPr>
       <w:r>
         <w:rPr>
@@ -3945,9 +3929,6 @@
     <w:p>
       <w:pPr>
         <w:ind w:firstLine="420"/>
-        <w:rPr>
-          <w:rFonts w:hint="eastAsia"/>
-        </w:rPr>
       </w:pPr>
       <w:r>
         <w:rPr>
@@ -3961,7 +3942,7 @@
         <w:ind w:firstLine="420"/>
         <w:jc w:val="center"/>
         <w:rPr>
-          <w:rFonts w:ascii="Calibri" w:hAnsi="Calibri" w:hint="eastAsia"/>
+          <w:rFonts w:ascii="Calibri" w:hAnsi="Calibri"/>
           <w:position w:val="-16"/>
         </w:rPr>
       </w:pPr>
@@ -3971,19 +3952,16 @@
           <w:position w:val="-24"/>
         </w:rPr>
         <w:object w:dxaOrig="2240" w:dyaOrig="600">
-          <v:shape id="_x0000_i1098" type="#_x0000_t75" style="width:112.05pt;height:29.45pt" o:ole="">
-            <v:imagedata r:id="rId155" o:title=""/>
+          <v:shape id="_x0000_i1099" type="#_x0000_t75" style="width:112pt;height:29.5pt" o:ole="">
+            <v:imagedata r:id="rId156" o:title=""/>
           </v:shape>
-          <o:OLEObject Type="Embed" ProgID="Equation.DSMT4" ShapeID="_x0000_i1098" DrawAspect="Content" ObjectID="_1563978882" r:id="rId156"/>
+          <o:OLEObject Type="Embed" ProgID="Equation.DSMT4" ShapeID="_x0000_i1099" DrawAspect="Content" ObjectID="_1564334107" r:id="rId157"/>
         </w:object>
       </w:r>
     </w:p>
     <w:p>
       <w:pPr>
         <w:ind w:firstLine="420"/>
-        <w:rPr>
-          <w:rFonts w:hint="eastAsia"/>
-        </w:rPr>
       </w:pPr>
       <w:r>
         <w:rPr>
@@ -4008,10 +3986,10 @@
           <w:position w:val="-10"/>
         </w:rPr>
         <w:object w:dxaOrig="499" w:dyaOrig="320">
-          <v:shape id="_x0000_i1100" type="#_x0000_t75" style="width:25.05pt;height:16.3pt" o:ole="">
-            <v:imagedata r:id="rId157" o:title=""/>
+          <v:shape id="_x0000_i1100" type="#_x0000_t75" style="width:25pt;height:16.5pt" o:ole="">
+            <v:imagedata r:id="rId158" o:title=""/>
           </v:shape>
-          <o:OLEObject Type="Embed" ProgID="Equation.DSMT4" ShapeID="_x0000_i1100" DrawAspect="Content" ObjectID="_1563978883" r:id="rId158"/>
+          <o:OLEObject Type="Embed" ProgID="Equation.DSMT4" ShapeID="_x0000_i1100" DrawAspect="Content" ObjectID="_1564334108" r:id="rId159"/>
         </w:object>
       </w:r>
       <w:r>
@@ -4043,27 +4021,12 @@
     <w:p>
       <w:pPr>
         <w:ind w:firstLine="420"/>
-        <w:rPr>
-          <w:rFonts w:hint="eastAsia"/>
-        </w:rPr>
-      </w:pPr>
-      <w:r>
-        <w:rPr>
-          <w:rFonts w:hint="eastAsia"/>
-        </w:rPr>
-        <w:t>迭代</w:t>
-      </w:r>
-      <w:r>
-        <w:rPr>
-          <w:rFonts w:hint="eastAsia"/>
-        </w:rPr>
-        <w:t>中后</w:t>
-      </w:r>
-      <w:r>
-        <w:rPr>
-          <w:rFonts w:hint="eastAsia"/>
-        </w:rPr>
-        <w:t>期变步长策略：</w:t>
+      </w:pPr>
+      <w:r>
+        <w:rPr>
+          <w:rFonts w:hint="eastAsia"/>
+        </w:rPr>
+        <w:t>迭代中后期变步长策略：</w:t>
       </w:r>
     </w:p>
     <w:p>
@@ -4071,7 +4034,7 @@
         <w:ind w:firstLine="420"/>
         <w:jc w:val="center"/>
         <w:rPr>
-          <w:rFonts w:ascii="Calibri" w:hAnsi="Calibri" w:hint="eastAsia"/>
+          <w:rFonts w:ascii="Calibri" w:hAnsi="Calibri"/>
           <w:position w:val="-16"/>
         </w:rPr>
       </w:pPr>
@@ -4081,10 +4044,10 @@
           <w:position w:val="-14"/>
         </w:rPr>
         <w:object w:dxaOrig="2920" w:dyaOrig="400">
-          <v:shape id="_x0000_i1101" type="#_x0000_t75" style="width:145.9pt;height:20.05pt" o:ole="">
-            <v:imagedata r:id="rId159" o:title=""/>
+          <v:shape id="_x0000_i1101" type="#_x0000_t75" style="width:146pt;height:20pt" o:ole="">
+            <v:imagedata r:id="rId160" o:title=""/>
           </v:shape>
-          <o:OLEObject Type="Embed" ProgID="Equation.DSMT4" ShapeID="_x0000_i1101" DrawAspect="Content" ObjectID="_1563978884" r:id="rId160"/>
+          <o:OLEObject Type="Embed" ProgID="Equation.DSMT4" ShapeID="_x0000_i1101" DrawAspect="Content" ObjectID="_1564334109" r:id="rId161"/>
         </w:object>
       </w:r>
     </w:p>
@@ -4139,10 +4102,10 @@
           <w:position w:val="-10"/>
         </w:rPr>
         <w:object w:dxaOrig="200" w:dyaOrig="260">
-          <v:shape id="_x0000_i1102" type="#_x0000_t75" style="width:10pt;height:13.15pt" o:ole="">
-            <v:imagedata r:id="rId161" o:title=""/>
+          <v:shape id="_x0000_i1102" type="#_x0000_t75" style="width:10pt;height:13pt" o:ole="">
+            <v:imagedata r:id="rId162" o:title=""/>
           </v:shape>
-          <o:OLEObject Type="Embed" ProgID="Equation.DSMT4" ShapeID="_x0000_i1102" DrawAspect="Content" ObjectID="_1563978885" r:id="rId162"/>
+          <o:OLEObject Type="Embed" ProgID="Equation.DSMT4" ShapeID="_x0000_i1102" DrawAspect="Content" ObjectID="_1564334110" r:id="rId163"/>
         </w:object>
       </w:r>
       <w:r>
@@ -4173,23 +4136,16 @@
         </w:numPr>
         <w:ind w:firstLineChars="0"/>
         <w:rPr>
+          <w:rFonts w:cstheme="minorHAnsi"/>
+          <w:b/>
+        </w:rPr>
+      </w:pPr>
+      <w:r>
+        <w:rPr>
           <w:rFonts w:cstheme="minorHAnsi" w:hint="eastAsia"/>
           <w:b/>
         </w:rPr>
-      </w:pPr>
-      <w:r>
-        <w:rPr>
-          <w:rFonts w:cstheme="minorHAnsi" w:hint="eastAsia"/>
-          <w:b/>
-        </w:rPr>
-        <w:t>最陡下降法</w:t>
-      </w:r>
-      <w:r>
-        <w:rPr>
-          <w:rFonts w:cstheme="minorHAnsi" w:hint="eastAsia"/>
-          <w:b/>
-        </w:rPr>
-        <w:t>的收敛性</w:t>
+        <w:t>最陡下降法的收敛性</w:t>
       </w:r>
     </w:p>
     <w:p>
@@ -4197,7 +4153,7 @@
         <w:pStyle w:val="a5"/>
         <w:ind w:firstLineChars="0"/>
         <w:rPr>
-          <w:rFonts w:cstheme="minorHAnsi" w:hint="eastAsia"/>
+          <w:rFonts w:cstheme="minorHAnsi"/>
         </w:rPr>
       </w:pPr>
       <w:r>
@@ -4240,8 +4196,16 @@
         <w:rPr>
           <w:rFonts w:hint="eastAsia"/>
         </w:rPr>
-        <w:t>。固定信干</w:t>
-      </w:r>
+        <w:t>。</w:t>
+      </w:r>
+      <w:proofErr w:type="gramStart"/>
+      <w:r>
+        <w:rPr>
+          <w:rFonts w:hint="eastAsia"/>
+        </w:rPr>
+        <w:t>固定信干</w:t>
+      </w:r>
+      <w:proofErr w:type="gramEnd"/>
       <w:r>
         <w:rPr>
           <w:rFonts w:hint="eastAsia"/>
@@ -4348,25 +4312,13 @@
         <w:rPr>
           <w:rFonts w:hint="eastAsia"/>
         </w:rPr>
-        <w:t>固定信噪</w:t>
-      </w:r>
-      <w:r>
-        <w:rPr>
-          <w:rFonts w:hint="eastAsia"/>
-        </w:rPr>
-        <w:t>比取</w:t>
-      </w:r>
-      <w:r>
-        <w:rPr>
-          <w:rFonts w:hint="eastAsia"/>
-        </w:rPr>
-        <w:t>20</w:t>
-      </w:r>
-      <w:r>
-        <w:rPr>
-          <w:rFonts w:hint="eastAsia"/>
-        </w:rPr>
-        <w:t>dB</w:t>
+        <w:t>固定信噪比取</w:t>
+      </w:r>
+      <w:r>
+        <w:rPr>
+          <w:rFonts w:hint="eastAsia"/>
+        </w:rPr>
+        <w:t>20dB</w:t>
       </w:r>
       <w:r>
         <w:rPr>
@@ -4426,45 +4378,24 @@
         <w:rPr>
           <w:rFonts w:hint="eastAsia"/>
         </w:rPr>
-        <w:t>3</w:t>
-      </w:r>
-      <w:r>
-        <w:rPr>
-          <w:rFonts w:hint="eastAsia"/>
-        </w:rPr>
-        <w:t>dB</w:t>
-      </w:r>
-      <w:r>
-        <w:rPr>
-          <w:rFonts w:hint="eastAsia"/>
-        </w:rPr>
-        <w:t>信干</w:t>
-      </w:r>
-      <w:r>
-        <w:rPr>
-          <w:rFonts w:hint="eastAsia"/>
-        </w:rPr>
-        <w:t>比下的</w:t>
-      </w:r>
-      <w:r>
-        <w:rPr>
-          <w:rFonts w:hint="eastAsia"/>
-        </w:rPr>
-        <w:t>收敛情况如右</w:t>
-      </w:r>
-      <w:r>
-        <w:rPr>
-          <w:rFonts w:hint="eastAsia"/>
-        </w:rPr>
-        <w:t>下图所示。</w:t>
-      </w:r>
-    </w:p>
-    <w:p>
-      <w:pPr>
-        <w:rPr>
-          <w:rFonts w:hint="eastAsia"/>
-        </w:rPr>
-      </w:pPr>
+        <w:t>3dB</w:t>
+      </w:r>
+      <w:proofErr w:type="gramStart"/>
+      <w:r>
+        <w:rPr>
+          <w:rFonts w:hint="eastAsia"/>
+        </w:rPr>
+        <w:t>信干比</w:t>
+      </w:r>
+      <w:proofErr w:type="gramEnd"/>
+      <w:r>
+        <w:rPr>
+          <w:rFonts w:hint="eastAsia"/>
+        </w:rPr>
+        <w:t>下的收敛情况如右下图所示。</w:t>
+      </w:r>
+    </w:p>
+    <w:p>
       <w:r>
         <w:rPr>
           <w:noProof/>
@@ -4487,7 +4418,7 @@
                     </pic:cNvPicPr>
                   </pic:nvPicPr>
                   <pic:blipFill>
-                    <a:blip r:embed="rId163">
+                    <a:blip r:embed="rId164">
                       <a:extLst>
                         <a:ext uri="{28A0092B-C50C-407E-A947-70E740481C1C}">
                           <a14:useLocalDpi xmlns:a14="http://schemas.microsoft.com/office/drawing/2010/main" val="0"/>
@@ -4543,7 +4474,7 @@
                     </pic:cNvPicPr>
                   </pic:nvPicPr>
                   <pic:blipFill>
-                    <a:blip r:embed="rId164">
+                    <a:blip r:embed="rId165">
                       <a:extLst>
                         <a:ext uri="{28A0092B-C50C-407E-A947-70E740481C1C}">
                           <a14:useLocalDpi xmlns:a14="http://schemas.microsoft.com/office/drawing/2010/main" val="0"/>
@@ -4576,11 +4507,6 @@
       </w:r>
     </w:p>
     <w:p>
-      <w:pPr>
-        <w:rPr>
-          <w:rFonts w:hint="eastAsia"/>
-        </w:rPr>
-      </w:pPr>
       <w:r>
         <w:rPr>
           <w:rFonts w:hint="eastAsia"/>
@@ -4591,7 +4517,63 @@
         <w:rPr>
           <w:rFonts w:hint="eastAsia"/>
         </w:rPr>
-        <w:t>在高信噪比或高信干比下的收敛性能优于低信噪比或信干比；在分别给出的两组信噪比和信干比下，最陡下降法都能收敛于最优解。</w:t>
+        <w:t>在高信噪比或</w:t>
+      </w:r>
+      <w:proofErr w:type="gramStart"/>
+      <w:r>
+        <w:rPr>
+          <w:rFonts w:hint="eastAsia"/>
+        </w:rPr>
+        <w:t>高信干比</w:t>
+      </w:r>
+      <w:proofErr w:type="gramEnd"/>
+      <w:r>
+        <w:rPr>
+          <w:rFonts w:hint="eastAsia"/>
+        </w:rPr>
+        <w:t>下的收敛性能</w:t>
+      </w:r>
+      <w:proofErr w:type="gramStart"/>
+      <w:r>
+        <w:rPr>
+          <w:rFonts w:hint="eastAsia"/>
+        </w:rPr>
+        <w:t>优于低</w:t>
+      </w:r>
+      <w:proofErr w:type="gramEnd"/>
+      <w:r>
+        <w:rPr>
+          <w:rFonts w:hint="eastAsia"/>
+        </w:rPr>
+        <w:t>信噪比</w:t>
+      </w:r>
+      <w:proofErr w:type="gramStart"/>
+      <w:r>
+        <w:rPr>
+          <w:rFonts w:hint="eastAsia"/>
+        </w:rPr>
+        <w:t>或信干比</w:t>
+      </w:r>
+      <w:proofErr w:type="gramEnd"/>
+      <w:r>
+        <w:rPr>
+          <w:rFonts w:hint="eastAsia"/>
+        </w:rPr>
+        <w:t>；在分别给出的两组信噪比</w:t>
+      </w:r>
+      <w:proofErr w:type="gramStart"/>
+      <w:r>
+        <w:rPr>
+          <w:rFonts w:hint="eastAsia"/>
+        </w:rPr>
+        <w:t>和信干比</w:t>
+      </w:r>
+      <w:proofErr w:type="gramEnd"/>
+      <w:r>
+        <w:rPr>
+          <w:rFonts w:hint="eastAsia"/>
+        </w:rPr>
+        <w:t>下，最陡下降法都能收敛于最优解。</w:t>
       </w:r>
     </w:p>
     <w:p>
@@ -4603,24 +4585,21 @@
         </w:numPr>
         <w:ind w:firstLineChars="0"/>
         <w:rPr>
+          <w:rFonts w:cstheme="minorHAnsi"/>
+          <w:b/>
+        </w:rPr>
+      </w:pPr>
+      <w:r>
+        <w:rPr>
           <w:rFonts w:cstheme="minorHAnsi" w:hint="eastAsia"/>
           <w:b/>
         </w:rPr>
-      </w:pPr>
-      <w:r>
-        <w:rPr>
-          <w:rFonts w:cstheme="minorHAnsi" w:hint="eastAsia"/>
-          <w:b/>
-        </w:rPr>
         <w:t>自适应接收波束方向性</w:t>
       </w:r>
     </w:p>
     <w:p>
       <w:pPr>
         <w:ind w:firstLine="420"/>
-        <w:rPr>
-          <w:rFonts w:hint="eastAsia"/>
-        </w:rPr>
       </w:pPr>
       <w:r>
         <w:rPr>
@@ -4632,13 +4611,7 @@
         <w:rPr>
           <w:rFonts w:hint="eastAsia"/>
         </w:rPr>
-        <w:t>20</w:t>
-      </w:r>
-      <w:r>
-        <w:rPr>
-          <w:rFonts w:hint="eastAsia"/>
-        </w:rPr>
-        <w:t>dB</w:t>
+        <w:t>20dB</w:t>
       </w:r>
       <w:r>
         <w:rPr>
@@ -4668,13 +4641,7 @@
         <w:rPr>
           <w:rFonts w:hint="eastAsia"/>
         </w:rPr>
-        <w:t>两</w:t>
-      </w:r>
-      <w:r>
-        <w:rPr>
-          <w:rFonts w:hint="eastAsia"/>
-        </w:rPr>
-        <w:t>种算法在</w:t>
+        <w:t>两种算法在</w:t>
       </w:r>
       <w:r>
         <w:rPr>
@@ -4692,51 +4659,24 @@
         <w:rPr>
           <w:rFonts w:hint="eastAsia"/>
         </w:rPr>
-        <w:t>+</w:t>
-      </w:r>
-      <w:r>
-        <w:rPr>
-          <w:rFonts w:hint="eastAsia"/>
-        </w:rPr>
-        <w:t>3</w:t>
-      </w:r>
-      <w:r>
-        <w:rPr>
-          <w:rFonts w:hint="eastAsia"/>
-        </w:rPr>
-        <w:t xml:space="preserve">0 </w:t>
-      </w:r>
-      <w:r>
-        <w:rPr>
-          <w:rFonts w:hint="eastAsia"/>
-        </w:rPr>
-        <w:t>度</w:t>
-      </w:r>
-      <w:r>
-        <w:rPr>
-          <w:rFonts w:hint="eastAsia"/>
-        </w:rPr>
-        <w:t>目标方位角下的</w:t>
-      </w:r>
-      <w:r>
-        <w:rPr>
-          <w:rFonts w:hint="eastAsia"/>
-        </w:rPr>
-        <w:t>方向性</w:t>
-      </w:r>
-      <w:r>
-        <w:rPr>
-          <w:rFonts w:hint="eastAsia"/>
-        </w:rPr>
-        <w:t>。</w:t>
-      </w:r>
-    </w:p>
-    <w:p>
-      <w:pPr>
-        <w:rPr>
-          <w:rFonts w:hint="eastAsia"/>
-        </w:rPr>
-      </w:pPr>
+        <w:t xml:space="preserve">+30 </w:t>
+      </w:r>
+      <w:proofErr w:type="gramStart"/>
+      <w:r>
+        <w:rPr>
+          <w:rFonts w:hint="eastAsia"/>
+        </w:rPr>
+        <w:t>度目标</w:t>
+      </w:r>
+      <w:proofErr w:type="gramEnd"/>
+      <w:r>
+        <w:rPr>
+          <w:rFonts w:hint="eastAsia"/>
+        </w:rPr>
+        <w:t>方位角下的方向性。</w:t>
+      </w:r>
+    </w:p>
+    <w:p>
       <w:r>
         <w:rPr>
           <w:noProof/>
@@ -4759,7 +4699,7 @@
                     </pic:cNvPicPr>
                   </pic:nvPicPr>
                   <pic:blipFill>
-                    <a:blip r:embed="rId165">
+                    <a:blip r:embed="rId166">
                       <a:extLst>
                         <a:ext uri="{28A0092B-C50C-407E-A947-70E740481C1C}">
                           <a14:useLocalDpi xmlns:a14="http://schemas.microsoft.com/office/drawing/2010/main" val="0"/>
@@ -4815,7 +4755,7 @@
                     </pic:cNvPicPr>
                   </pic:nvPicPr>
                   <pic:blipFill>
-                    <a:blip r:embed="rId166">
+                    <a:blip r:embed="rId167">
                       <a:extLst>
                         <a:ext uri="{28A0092B-C50C-407E-A947-70E740481C1C}">
                           <a14:useLocalDpi xmlns:a14="http://schemas.microsoft.com/office/drawing/2010/main" val="0"/>
@@ -4848,11 +4788,6 @@
       </w:r>
     </w:p>
     <w:p>
-      <w:pPr>
-        <w:rPr>
-          <w:rFonts w:hint="eastAsia"/>
-        </w:rPr>
-      </w:pPr>
       <w:r>
         <w:rPr>
           <w:rFonts w:hint="eastAsia"/>
@@ -4936,31 +4871,28 @@
         </w:numPr>
         <w:ind w:firstLineChars="0"/>
         <w:rPr>
+          <w:rFonts w:cstheme="minorHAnsi"/>
+          <w:b/>
+        </w:rPr>
+      </w:pPr>
+      <w:r>
+        <w:rPr>
           <w:rFonts w:cstheme="minorHAnsi" w:hint="eastAsia"/>
           <w:b/>
         </w:rPr>
-      </w:pPr>
+        <w:t>自适应接收波束</w:t>
+      </w:r>
       <w:r>
         <w:rPr>
           <w:rFonts w:cstheme="minorHAnsi" w:hint="eastAsia"/>
           <w:b/>
         </w:rPr>
-        <w:t>自适应接收波束</w:t>
-      </w:r>
-      <w:r>
-        <w:rPr>
-          <w:rFonts w:cstheme="minorHAnsi" w:hint="eastAsia"/>
-          <w:b/>
-        </w:rPr>
         <w:t>抗干扰能力</w:t>
       </w:r>
     </w:p>
     <w:p>
       <w:pPr>
         <w:ind w:firstLine="420"/>
-        <w:rPr>
-          <w:rFonts w:hint="eastAsia"/>
-        </w:rPr>
       </w:pPr>
       <w:r>
         <w:rPr>
@@ -5038,13 +4970,7 @@
         <w:rPr>
           <w:rFonts w:hint="eastAsia"/>
         </w:rPr>
-        <w:t>两</w:t>
-      </w:r>
-      <w:r>
-        <w:rPr>
-          <w:rFonts w:hint="eastAsia"/>
-        </w:rPr>
-        <w:t>种算法在</w:t>
+        <w:t>两种算法在</w:t>
       </w:r>
       <w:r>
         <w:rPr>
@@ -5064,31 +4990,22 @@
         </w:rPr>
         <w:t>20dB</w:t>
       </w:r>
-      <w:r>
-        <w:rPr>
-          <w:rFonts w:hint="eastAsia"/>
-        </w:rPr>
-        <w:t>信干比下的</w:t>
-      </w:r>
-      <w:r>
-        <w:rPr>
-          <w:rFonts w:hint="eastAsia"/>
-        </w:rPr>
-        <w:t>抗干扰能力</w:t>
-      </w:r>
-      <w:r>
-        <w:rPr>
-          <w:rFonts w:hint="eastAsia"/>
-        </w:rPr>
-        <w:t>。</w:t>
-      </w:r>
-    </w:p>
-    <w:p>
-      <w:pPr>
-        <w:rPr>
-          <w:rFonts w:hint="eastAsia"/>
-        </w:rPr>
-      </w:pPr>
+      <w:proofErr w:type="gramStart"/>
+      <w:r>
+        <w:rPr>
+          <w:rFonts w:hint="eastAsia"/>
+        </w:rPr>
+        <w:t>信干比</w:t>
+      </w:r>
+      <w:proofErr w:type="gramEnd"/>
+      <w:r>
+        <w:rPr>
+          <w:rFonts w:hint="eastAsia"/>
+        </w:rPr>
+        <w:t>下的抗干扰能力。</w:t>
+      </w:r>
+    </w:p>
+    <w:p>
       <w:r>
         <w:rPr>
           <w:noProof/>
@@ -5112,7 +5029,7 @@
                     </pic:cNvPicPr>
                   </pic:nvPicPr>
                   <pic:blipFill>
-                    <a:blip r:embed="rId167">
+                    <a:blip r:embed="rId168">
                       <a:extLst>
                         <a:ext uri="{28A0092B-C50C-407E-A947-70E740481C1C}">
                           <a14:useLocalDpi xmlns:a14="http://schemas.microsoft.com/office/drawing/2010/main" val="0"/>
@@ -5168,7 +5085,7 @@
                     </pic:cNvPicPr>
                   </pic:nvPicPr>
                   <pic:blipFill>
-                    <a:blip r:embed="rId168">
+                    <a:blip r:embed="rId169">
                       <a:extLst>
                         <a:ext uri="{28A0092B-C50C-407E-A947-70E740481C1C}">
                           <a14:useLocalDpi xmlns:a14="http://schemas.microsoft.com/office/drawing/2010/main" val="0"/>
@@ -5201,21 +5118,11 @@
       </w:r>
     </w:p>
     <w:p>
-      <w:pPr>
-        <w:rPr>
-          <w:rFonts w:hint="eastAsia"/>
-        </w:rPr>
-      </w:pPr>
       <w:r>
         <w:rPr>
           <w:rFonts w:hint="eastAsia"/>
         </w:rPr>
         <w:tab/>
-      </w:r>
-      <w:r>
-        <w:rPr>
-          <w:rFonts w:hint="eastAsia"/>
-        </w:rPr>
         <w:t>MMSE</w:t>
       </w:r>
       <w:r>
@@ -5236,11 +5143,19 @@
         </w:rPr>
         <w:t>；</w:t>
       </w:r>
-      <w:r>
-        <w:rPr>
-          <w:rFonts w:hint="eastAsia"/>
-        </w:rPr>
-        <w:t>信干比越小，自适应波束在干扰方向形成的零陷越深。</w:t>
+      <w:proofErr w:type="gramStart"/>
+      <w:r>
+        <w:rPr>
+          <w:rFonts w:hint="eastAsia"/>
+        </w:rPr>
+        <w:t>信干比</w:t>
+      </w:r>
+      <w:proofErr w:type="gramEnd"/>
+      <w:r>
+        <w:rPr>
+          <w:rFonts w:hint="eastAsia"/>
+        </w:rPr>
+        <w:t>越小，自适应波束在干扰方向形成的零陷越深。</w:t>
       </w:r>
     </w:p>
     <w:p>
@@ -5252,22 +5167,22 @@
         </w:numPr>
         <w:ind w:firstLineChars="0"/>
         <w:rPr>
+          <w:rFonts w:cstheme="minorHAnsi"/>
+          <w:b/>
+        </w:rPr>
+      </w:pPr>
+      <w:r>
+        <w:rPr>
           <w:rFonts w:cstheme="minorHAnsi" w:hint="eastAsia"/>
           <w:b/>
         </w:rPr>
-      </w:pPr>
+        <w:t>DOA</w:t>
+      </w:r>
       <w:r>
         <w:rPr>
           <w:rFonts w:cstheme="minorHAnsi" w:hint="eastAsia"/>
           <w:b/>
         </w:rPr>
-        <w:t>DOA</w:t>
-      </w:r>
-      <w:r>
-        <w:rPr>
-          <w:rFonts w:cstheme="minorHAnsi" w:hint="eastAsia"/>
-          <w:b/>
-        </w:rPr>
         <w:t>估计与通道误差的关系</w:t>
       </w:r>
     </w:p>
@@ -5276,7 +5191,7 @@
         <w:pStyle w:val="a5"/>
         <w:ind w:firstLineChars="0"/>
         <w:rPr>
-          <w:rFonts w:cstheme="minorHAnsi" w:hint="eastAsia"/>
+          <w:rFonts w:cstheme="minorHAnsi"/>
         </w:rPr>
       </w:pPr>
       <w:r>
@@ -5307,13 +5222,7 @@
         <w:rPr>
           <w:rFonts w:hint="eastAsia"/>
         </w:rPr>
-        <w:t>度随机取值情况下，</w:t>
-      </w:r>
-      <w:r>
-        <w:rPr>
-          <w:rFonts w:hint="eastAsia"/>
-        </w:rPr>
-        <w:t>信噪比取</w:t>
+        <w:t>度随机取值情况下，信噪比取</w:t>
       </w:r>
       <w:r>
         <w:rPr>
@@ -5403,13 +5312,7 @@
         <w:rPr>
           <w:rFonts w:hint="eastAsia"/>
         </w:rPr>
-        <w:t>如左下图所示；无</w:t>
-      </w:r>
-      <w:r>
-        <w:rPr>
-          <w:rFonts w:hint="eastAsia"/>
-        </w:rPr>
-        <w:t>通道幅度误差，相位误差均匀分布且最大值取</w:t>
+        <w:t>如左下图所示；无通道幅度误差，相位误差均匀分布且最大值取</w:t>
       </w:r>
       <w:r>
         <w:rPr>
@@ -5433,13 +5336,7 @@
         <w:rPr>
           <w:rFonts w:hint="eastAsia"/>
         </w:rPr>
-        <w:t>度</w:t>
-      </w:r>
-      <w:r>
-        <w:rPr>
-          <w:rFonts w:hint="eastAsia"/>
-        </w:rPr>
-        <w:t>，</w:t>
+        <w:t>度，</w:t>
       </w:r>
       <w:r>
         <w:rPr>
@@ -5487,19 +5384,7 @@
         <w:rPr>
           <w:rFonts w:hint="eastAsia"/>
         </w:rPr>
-        <w:t>估计误差</w:t>
-      </w:r>
-      <w:r>
-        <w:rPr>
-          <w:rFonts w:hint="eastAsia"/>
-        </w:rPr>
-        <w:t>如右</w:t>
-      </w:r>
-      <w:r>
-        <w:rPr>
-          <w:rFonts w:hint="eastAsia"/>
-        </w:rPr>
-        <w:t>下图所示</w:t>
+        <w:t>估计误差如右下图所示</w:t>
       </w:r>
       <w:r>
         <w:rPr>
@@ -5509,11 +5394,6 @@
       </w:r>
     </w:p>
     <w:p>
-      <w:pPr>
-        <w:rPr>
-          <w:rFonts w:hint="eastAsia"/>
-        </w:rPr>
-      </w:pPr>
       <w:r>
         <w:rPr>
           <w:noProof/>
@@ -5536,7 +5416,7 @@
                     </pic:cNvPicPr>
                   </pic:nvPicPr>
                   <pic:blipFill>
-                    <a:blip r:embed="rId169">
+                    <a:blip r:embed="rId170">
                       <a:extLst>
                         <a:ext uri="{28A0092B-C50C-407E-A947-70E740481C1C}">
                           <a14:useLocalDpi xmlns:a14="http://schemas.microsoft.com/office/drawing/2010/main" val="0"/>
@@ -5576,9 +5456,9 @@
         </w:rPr>
         <w:drawing>
           <wp:inline distT="0" distB="0" distL="0" distR="0">
-            <wp:extent cx="2590800" cy="1941942"/>
-            <wp:effectExtent l="0" t="0" r="0" b="1270"/>
-            <wp:docPr id="14" name="图片 14"/>
+            <wp:extent cx="2592125" cy="1945793"/>
+            <wp:effectExtent l="0" t="0" r="0" b="0"/>
+            <wp:docPr id="17" name="图片 17"/>
             <wp:cNvGraphicFramePr>
               <a:graphicFrameLocks xmlns:a="http://schemas.openxmlformats.org/drawingml/2006/main" noChangeAspect="1"/>
             </wp:cNvGraphicFramePr>
@@ -5586,13 +5466,13 @@
               <a:graphicData uri="http://schemas.openxmlformats.org/drawingml/2006/picture">
                 <pic:pic xmlns:pic="http://schemas.openxmlformats.org/drawingml/2006/picture">
                   <pic:nvPicPr>
-                    <pic:cNvPr id="0" name="Picture 1072"/>
+                    <pic:cNvPr id="0" name="Picture 79"/>
                     <pic:cNvPicPr>
                       <a:picLocks noChangeAspect="1" noChangeArrowheads="1"/>
                     </pic:cNvPicPr>
                   </pic:nvPicPr>
                   <pic:blipFill>
-                    <a:blip r:embed="rId170">
+                    <a:blip r:embed="rId171">
                       <a:extLst>
                         <a:ext uri="{28A0092B-C50C-407E-A947-70E740481C1C}">
                           <a14:useLocalDpi xmlns:a14="http://schemas.microsoft.com/office/drawing/2010/main" val="0"/>
@@ -5607,7 +5487,7 @@
                   <pic:spPr bwMode="auto">
                     <a:xfrm>
                       <a:off x="0" y="0"/>
-                      <a:ext cx="2595663" cy="1945587"/>
+                      <a:ext cx="2593401" cy="1946751"/>
                     </a:xfrm>
                     <a:prstGeom prst="rect">
                       <a:avLst/>
@@ -5627,9 +5507,6 @@
     <w:p>
       <w:pPr>
         <w:ind w:firstLine="420"/>
-        <w:rPr>
-          <w:rFonts w:hint="eastAsia"/>
-        </w:rPr>
       </w:pPr>
       <w:r>
         <w:rPr>
@@ -5665,9 +5542,6 @@
     <w:p>
       <w:pPr>
         <w:ind w:firstLine="420"/>
-        <w:rPr>
-          <w:rFonts w:hint="eastAsia"/>
-        </w:rPr>
       </w:pPr>
       <w:r>
         <w:rPr>
@@ -5727,7 +5601,45 @@
         <w:rPr>
           <w:rFonts w:hint="eastAsia"/>
         </w:rPr>
-        <w:t>。若使用的导向矢量考虑阵元的方向性，在做空间特征（导向矢量）匹配时虽然为最佳匹配，但对空间谱的估计不是在同一水平上的，</w:t>
+        <w:t>。若</w:t>
+      </w:r>
+      <w:r>
+        <w:rPr>
+          <w:rFonts w:hint="eastAsia"/>
+        </w:rPr>
+        <w:t>使用的导向矢量考虑阵元的方向性，在做空间特征（导向矢量）匹配时</w:t>
+      </w:r>
+      <w:r>
+        <w:rPr>
+          <w:rFonts w:hint="eastAsia"/>
+        </w:rPr>
+        <w:t>为最佳匹配，</w:t>
+      </w:r>
+      <w:r>
+        <w:rPr>
+          <w:rFonts w:hint="eastAsia"/>
+        </w:rPr>
+        <w:t>具有较高</w:t>
+      </w:r>
+      <w:proofErr w:type="gramStart"/>
+      <w:r>
+        <w:rPr>
+          <w:rFonts w:hint="eastAsia"/>
+        </w:rPr>
+        <w:t>的空谱分辨率</w:t>
+      </w:r>
+      <w:proofErr w:type="gramEnd"/>
+      <w:r>
+        <w:rPr>
+          <w:rFonts w:hint="eastAsia"/>
+        </w:rPr>
+        <w:t>，如下图所示，</w:t>
+      </w:r>
+      <w:r>
+        <w:rPr>
+          <w:rFonts w:hint="eastAsia"/>
+        </w:rPr>
+        <w:t>但对空间谱的估计不是在同一水平上的，</w:t>
       </w:r>
       <w:r>
         <w:rPr>
@@ -5739,13 +5651,115 @@
         <w:rPr>
           <w:rFonts w:hint="eastAsia"/>
         </w:rPr>
-        <w:t>幅度差异</w:t>
-      </w:r>
-      <w:r>
-        <w:rPr>
-          <w:rFonts w:hint="eastAsia"/>
-        </w:rPr>
-        <w:t>的容错率较低。</w:t>
+        <w:t>幅度差异的容错率较低。</w:t>
+      </w:r>
+    </w:p>
+    <w:p>
+      <w:r>
+        <w:rPr>
+          <w:noProof/>
+        </w:rPr>
+        <w:drawing>
+          <wp:inline distT="0" distB="0" distL="0" distR="0">
+            <wp:extent cx="2623930" cy="1818369"/>
+            <wp:effectExtent l="0" t="0" r="0" b="0"/>
+            <wp:docPr id="15" name="图片 15"/>
+            <wp:cNvGraphicFramePr>
+              <a:graphicFrameLocks xmlns:a="http://schemas.openxmlformats.org/drawingml/2006/main" noChangeAspect="1"/>
+            </wp:cNvGraphicFramePr>
+            <a:graphic xmlns:a="http://schemas.openxmlformats.org/drawingml/2006/main">
+              <a:graphicData uri="http://schemas.openxmlformats.org/drawingml/2006/picture">
+                <pic:pic xmlns:pic="http://schemas.openxmlformats.org/drawingml/2006/picture">
+                  <pic:nvPicPr>
+                    <pic:cNvPr id="0" name="Picture 79"/>
+                    <pic:cNvPicPr>
+                      <a:picLocks noChangeAspect="1" noChangeArrowheads="1"/>
+                    </pic:cNvPicPr>
+                  </pic:nvPicPr>
+                  <pic:blipFill>
+                    <a:blip r:embed="rId172" cstate="print">
+                      <a:extLst>
+                        <a:ext uri="{28A0092B-C50C-407E-A947-70E740481C1C}">
+                          <a14:useLocalDpi xmlns:a14="http://schemas.microsoft.com/office/drawing/2010/main" val="0"/>
+                        </a:ext>
+                      </a:extLst>
+                    </a:blip>
+                    <a:srcRect/>
+                    <a:stretch>
+                      <a:fillRect/>
+                    </a:stretch>
+                  </pic:blipFill>
+                  <pic:spPr bwMode="auto">
+                    <a:xfrm>
+                      <a:off x="0" y="0"/>
+                      <a:ext cx="2626641" cy="1820248"/>
+                    </a:xfrm>
+                    <a:prstGeom prst="rect">
+                      <a:avLst/>
+                    </a:prstGeom>
+                    <a:noFill/>
+                    <a:ln>
+                      <a:noFill/>
+                    </a:ln>
+                  </pic:spPr>
+                </pic:pic>
+              </a:graphicData>
+            </a:graphic>
+          </wp:inline>
+        </w:drawing>
+      </w:r>
+      <w:r>
+        <w:rPr>
+          <w:noProof/>
+        </w:rPr>
+        <w:drawing>
+          <wp:inline distT="0" distB="0" distL="0" distR="0">
+            <wp:extent cx="2608028" cy="1810918"/>
+            <wp:effectExtent l="0" t="0" r="0" b="0"/>
+            <wp:docPr id="16" name="图片 16"/>
+            <wp:cNvGraphicFramePr>
+              <a:graphicFrameLocks xmlns:a="http://schemas.openxmlformats.org/drawingml/2006/main" noChangeAspect="1"/>
+            </wp:cNvGraphicFramePr>
+            <a:graphic xmlns:a="http://schemas.openxmlformats.org/drawingml/2006/main">
+              <a:graphicData uri="http://schemas.openxmlformats.org/drawingml/2006/picture">
+                <pic:pic xmlns:pic="http://schemas.openxmlformats.org/drawingml/2006/picture">
+                  <pic:nvPicPr>
+                    <pic:cNvPr id="0" name="Picture 80"/>
+                    <pic:cNvPicPr>
+                      <a:picLocks noChangeAspect="1" noChangeArrowheads="1"/>
+                    </pic:cNvPicPr>
+                  </pic:nvPicPr>
+                  <pic:blipFill>
+                    <a:blip r:embed="rId173" cstate="print">
+                      <a:extLst>
+                        <a:ext uri="{28A0092B-C50C-407E-A947-70E740481C1C}">
+                          <a14:useLocalDpi xmlns:a14="http://schemas.microsoft.com/office/drawing/2010/main" val="0"/>
+                        </a:ext>
+                      </a:extLst>
+                    </a:blip>
+                    <a:srcRect/>
+                    <a:stretch>
+                      <a:fillRect/>
+                    </a:stretch>
+                  </pic:blipFill>
+                  <pic:spPr bwMode="auto">
+                    <a:xfrm>
+                      <a:off x="0" y="0"/>
+                      <a:ext cx="2615786" cy="1816305"/>
+                    </a:xfrm>
+                    <a:prstGeom prst="rect">
+                      <a:avLst/>
+                    </a:prstGeom>
+                    <a:noFill/>
+                    <a:ln>
+                      <a:noFill/>
+                    </a:ln>
+                  </pic:spPr>
+                </pic:pic>
+              </a:graphicData>
+            </a:graphic>
+          </wp:inline>
+        </w:drawing>
       </w:r>
     </w:p>
     <w:p>
@@ -5757,22 +5771,199 @@
         </w:numPr>
         <w:ind w:firstLineChars="0"/>
         <w:rPr>
+          <w:rFonts w:cstheme="minorHAnsi"/>
+          <w:b/>
+        </w:rPr>
+      </w:pPr>
+      <w:r>
+        <w:rPr>
           <w:rFonts w:cstheme="minorHAnsi" w:hint="eastAsia"/>
           <w:b/>
         </w:rPr>
-      </w:pPr>
+        <w:lastRenderedPageBreak/>
+        <w:t>自适应接收波束</w:t>
+      </w:r>
       <w:r>
         <w:rPr>
           <w:rFonts w:cstheme="minorHAnsi" w:hint="eastAsia"/>
           <w:b/>
         </w:rPr>
-        <w:t>自适应接收波束</w:t>
-      </w:r>
+        <w:t>与通道误差的关系</w:t>
+      </w:r>
+    </w:p>
+    <w:p>
+      <w:pPr>
+        <w:ind w:firstLine="420"/>
+        <w:rPr>
+          <w:rFonts w:hint="eastAsia"/>
+        </w:rPr>
+      </w:pPr>
+      <w:r>
+        <w:rPr>
+          <w:rFonts w:hint="eastAsia"/>
+        </w:rPr>
+        <w:t>由于自适应接收波束权系数的通过接收导频和本地导频计算出的，而通道间的幅度误差和相位误差的影响是附加在多路接收导频上的，</w:t>
+      </w:r>
+      <w:r>
+        <w:rPr>
+          <w:rFonts w:ascii="Calibri" w:hAnsi="Calibri" w:hint="eastAsia"/>
+        </w:rPr>
+        <w:t>对多路信号加权合并的目的是让这些路信号中的有用信号实现相位对齐</w:t>
+      </w:r>
+      <w:r>
+        <w:rPr>
+          <w:rFonts w:ascii="Calibri" w:hAnsi="Calibri" w:hint="eastAsia"/>
+        </w:rPr>
+        <w:t>，</w:t>
+      </w:r>
+      <w:r>
+        <w:rPr>
+          <w:rFonts w:hint="eastAsia"/>
+        </w:rPr>
+        <w:t>所以，自适应波束权系数的计算是包含了通道误差的。</w:t>
+      </w:r>
+      <w:r>
+        <w:rPr>
+          <w:rFonts w:hint="eastAsia"/>
+        </w:rPr>
+        <w:t>即一定范围内的通道误差不会影响自适应接收波束形成的方向性和抗干扰能力。</w:t>
+      </w:r>
+    </w:p>
+    <w:p>
+      <w:r>
+        <w:rPr>
+          <w:noProof/>
+        </w:rPr>
+        <w:drawing>
+          <wp:inline distT="0" distB="0" distL="0" distR="0">
+            <wp:extent cx="2600301" cy="1949450"/>
+            <wp:effectExtent l="0" t="0" r="0" b="0"/>
+            <wp:docPr id="22" name="图片 22"/>
+            <wp:cNvGraphicFramePr>
+              <a:graphicFrameLocks xmlns:a="http://schemas.openxmlformats.org/drawingml/2006/main" noChangeAspect="1"/>
+            </wp:cNvGraphicFramePr>
+            <a:graphic xmlns:a="http://schemas.openxmlformats.org/drawingml/2006/main">
+              <a:graphicData uri="http://schemas.openxmlformats.org/drawingml/2006/picture">
+                <pic:pic xmlns:pic="http://schemas.openxmlformats.org/drawingml/2006/picture">
+                  <pic:nvPicPr>
+                    <pic:cNvPr id="0" name="Picture 82"/>
+                    <pic:cNvPicPr>
+                      <a:picLocks noChangeAspect="1" noChangeArrowheads="1"/>
+                    </pic:cNvPicPr>
+                  </pic:nvPicPr>
+                  <pic:blipFill>
+                    <a:blip r:embed="rId174" cstate="print">
+                      <a:extLst>
+                        <a:ext uri="{28A0092B-C50C-407E-A947-70E740481C1C}">
+                          <a14:useLocalDpi xmlns:a14="http://schemas.microsoft.com/office/drawing/2010/main" val="0"/>
+                        </a:ext>
+                      </a:extLst>
+                    </a:blip>
+                    <a:srcRect/>
+                    <a:stretch>
+                      <a:fillRect/>
+                    </a:stretch>
+                  </pic:blipFill>
+                  <pic:spPr bwMode="auto">
+                    <a:xfrm>
+                      <a:off x="0" y="0"/>
+                      <a:ext cx="2600094" cy="1949295"/>
+                    </a:xfrm>
+                    <a:prstGeom prst="rect">
+                      <a:avLst/>
+                    </a:prstGeom>
+                    <a:noFill/>
+                    <a:ln>
+                      <a:noFill/>
+                    </a:ln>
+                  </pic:spPr>
+                </pic:pic>
+              </a:graphicData>
+            </a:graphic>
+          </wp:inline>
+        </w:drawing>
+      </w:r>
+      <w:r>
+        <w:rPr>
+          <w:noProof/>
+        </w:rPr>
+        <w:drawing>
+          <wp:inline distT="0" distB="0" distL="0" distR="0" wp14:anchorId="24DABD8B" wp14:editId="76A64C05">
+            <wp:extent cx="2597150" cy="1947087"/>
+            <wp:effectExtent l="0" t="0" r="0" b="0"/>
+            <wp:docPr id="21" name="图片 21"/>
+            <wp:cNvGraphicFramePr>
+              <a:graphicFrameLocks xmlns:a="http://schemas.openxmlformats.org/drawingml/2006/main" noChangeAspect="1"/>
+            </wp:cNvGraphicFramePr>
+            <a:graphic xmlns:a="http://schemas.openxmlformats.org/drawingml/2006/main">
+              <a:graphicData uri="http://schemas.openxmlformats.org/drawingml/2006/picture">
+                <pic:pic xmlns:pic="http://schemas.openxmlformats.org/drawingml/2006/picture">
+                  <pic:nvPicPr>
+                    <pic:cNvPr id="0" name="Picture 81"/>
+                    <pic:cNvPicPr>
+                      <a:picLocks noChangeAspect="1" noChangeArrowheads="1"/>
+                    </pic:cNvPicPr>
+                  </pic:nvPicPr>
+                  <pic:blipFill>
+                    <a:blip r:embed="rId175" cstate="print">
+                      <a:extLst>
+                        <a:ext uri="{28A0092B-C50C-407E-A947-70E740481C1C}">
+                          <a14:useLocalDpi xmlns:a14="http://schemas.microsoft.com/office/drawing/2010/main" val="0"/>
+                        </a:ext>
+                      </a:extLst>
+                    </a:blip>
+                    <a:srcRect/>
+                    <a:stretch>
+                      <a:fillRect/>
+                    </a:stretch>
+                  </pic:blipFill>
+                  <pic:spPr bwMode="auto">
+                    <a:xfrm>
+                      <a:off x="0" y="0"/>
+                      <a:ext cx="2598945" cy="1948433"/>
+                    </a:xfrm>
+                    <a:prstGeom prst="rect">
+                      <a:avLst/>
+                    </a:prstGeom>
+                    <a:noFill/>
+                    <a:ln>
+                      <a:noFill/>
+                    </a:ln>
+                  </pic:spPr>
+                </pic:pic>
+              </a:graphicData>
+            </a:graphic>
+          </wp:inline>
+        </w:drawing>
+      </w:r>
+      <w:bookmarkStart w:id="2" w:name="_GoBack"/>
+      <w:bookmarkEnd w:id="2"/>
+    </w:p>
+    <w:p>
+      <w:pPr>
+        <w:pStyle w:val="a5"/>
+        <w:numPr>
+          <w:ilvl w:val="1"/>
+          <w:numId w:val="12"/>
+        </w:numPr>
+        <w:ind w:firstLineChars="0"/>
+        <w:rPr>
+          <w:rFonts w:cstheme="minorHAnsi"/>
+          <w:b/>
+        </w:rPr>
+      </w:pPr>
       <w:r>
         <w:rPr>
           <w:rFonts w:cstheme="minorHAnsi" w:hint="eastAsia"/>
           <w:b/>
         </w:rPr>
+        <w:t>发射波束形成</w:t>
+      </w:r>
+      <w:r>
+        <w:rPr>
+          <w:rFonts w:cstheme="minorHAnsi" w:hint="eastAsia"/>
+          <w:b/>
+        </w:rPr>
         <w:t>与通道误差的关系</w:t>
       </w:r>
     </w:p>
@@ -5784,34 +5975,200 @@
         <w:rPr>
           <w:rFonts w:hint="eastAsia"/>
         </w:rPr>
-        <w:t>由于自适应接收波束权系数的通过接收导频和本地导频计算出的，而通道间的幅度误差和相位误差的影响是附加在多路接收导频上的，</w:t>
-      </w:r>
-      <w:r>
-        <w:rPr>
-          <w:rFonts w:ascii="Calibri" w:hAnsi="Calibri" w:hint="eastAsia"/>
-        </w:rPr>
-        <w:t>对多路信号加权合并的目的是让这些路信号中的有用信号实现相位对齐</w:t>
-      </w:r>
-      <w:r>
-        <w:rPr>
-          <w:rFonts w:ascii="Calibri" w:hAnsi="Calibri" w:hint="eastAsia"/>
-        </w:rPr>
-        <w:t>，</w:t>
-      </w:r>
-      <w:r>
-        <w:rPr>
-          <w:rFonts w:hint="eastAsia"/>
-        </w:rPr>
-        <w:t>所以，自适应波束权系数的计算是包含了通道误差的。</w:t>
-      </w:r>
-      <w:r>
-        <w:rPr>
-          <w:rFonts w:hint="eastAsia"/>
-        </w:rPr>
-        <w:t>即一定范围内的通道误差不会影响自适应接收波束形成的方向性和抗干扰能力。</w:t>
-      </w:r>
-      <w:bookmarkStart w:id="2" w:name="_GoBack"/>
-      <w:bookmarkEnd w:id="2"/>
+        <w:t>目标方位角在</w:t>
+      </w:r>
+      <w:r>
+        <w:rPr>
+          <w:rFonts w:hint="eastAsia"/>
+        </w:rPr>
+        <w:t>0</w:t>
+      </w:r>
+      <w:r>
+        <w:rPr>
+          <w:rFonts w:hint="eastAsia"/>
+        </w:rPr>
+        <w:t>度情况下，信噪比取</w:t>
+      </w:r>
+      <w:r>
+        <w:rPr>
+          <w:rFonts w:hint="eastAsia"/>
+        </w:rPr>
+        <w:t>20dB</w:t>
+      </w:r>
+      <w:r>
+        <w:rPr>
+          <w:rFonts w:hint="eastAsia"/>
+        </w:rPr>
+        <w:t>。通道幅度误差均匀分布且最大值取</w:t>
+      </w:r>
+      <w:r>
+        <w:rPr>
+          <w:rFonts w:hint="eastAsia"/>
+        </w:rPr>
+        <w:t>0</w:t>
+      </w:r>
+      <w:r>
+        <w:rPr>
+          <w:rFonts w:hint="eastAsia"/>
+        </w:rPr>
+        <w:t>～</w:t>
+      </w:r>
+      <w:r>
+        <w:rPr>
+          <w:rFonts w:hint="eastAsia"/>
+        </w:rPr>
+        <w:t>10dB</w:t>
+      </w:r>
+      <w:r>
+        <w:rPr>
+          <w:rFonts w:hint="eastAsia"/>
+        </w:rPr>
+        <w:t>，无相位误差，</w:t>
+      </w:r>
+      <w:r>
+        <w:rPr>
+          <w:rFonts w:hint="eastAsia"/>
+        </w:rPr>
+        <w:t>CBF</w:t>
+      </w:r>
+      <w:r>
+        <w:rPr>
+          <w:rFonts w:hint="eastAsia"/>
+        </w:rPr>
+        <w:t>、发射波束形成的方向性如左下图所示；无通道幅度误差，相位误差均匀分布且最大值取</w:t>
+      </w:r>
+      <w:r>
+        <w:rPr>
+          <w:rFonts w:hint="eastAsia"/>
+        </w:rPr>
+        <w:t>0</w:t>
+      </w:r>
+      <w:r>
+        <w:rPr>
+          <w:rFonts w:hint="eastAsia"/>
+        </w:rPr>
+        <w:t>～</w:t>
+      </w:r>
+      <w:r>
+        <w:rPr>
+          <w:rFonts w:hint="eastAsia"/>
+        </w:rPr>
+        <w:t>10</w:t>
+      </w:r>
+      <w:r>
+        <w:rPr>
+          <w:rFonts w:hint="eastAsia"/>
+        </w:rPr>
+        <w:t>度，发射波束形成的方向性如右下图所示。</w:t>
+      </w:r>
+    </w:p>
+    <w:p>
+      <w:r>
+        <w:rPr>
+          <w:noProof/>
+        </w:rPr>
+        <w:drawing>
+          <wp:inline distT="0" distB="0" distL="0" distR="0">
+            <wp:extent cx="2597150" cy="1947089"/>
+            <wp:effectExtent l="0" t="0" r="0" b="0"/>
+            <wp:docPr id="14" name="图片 14"/>
+            <wp:cNvGraphicFramePr>
+              <a:graphicFrameLocks xmlns:a="http://schemas.openxmlformats.org/drawingml/2006/main" noChangeAspect="1"/>
+            </wp:cNvGraphicFramePr>
+            <a:graphic xmlns:a="http://schemas.openxmlformats.org/drawingml/2006/main">
+              <a:graphicData uri="http://schemas.openxmlformats.org/drawingml/2006/picture">
+                <pic:pic xmlns:pic="http://schemas.openxmlformats.org/drawingml/2006/picture">
+                  <pic:nvPicPr>
+                    <pic:cNvPr id="0" name="Picture 79"/>
+                    <pic:cNvPicPr>
+                      <a:picLocks noChangeAspect="1" noChangeArrowheads="1"/>
+                    </pic:cNvPicPr>
+                  </pic:nvPicPr>
+                  <pic:blipFill>
+                    <a:blip r:embed="rId176" cstate="print">
+                      <a:extLst>
+                        <a:ext uri="{28A0092B-C50C-407E-A947-70E740481C1C}">
+                          <a14:useLocalDpi xmlns:a14="http://schemas.microsoft.com/office/drawing/2010/main" val="0"/>
+                        </a:ext>
+                      </a:extLst>
+                    </a:blip>
+                    <a:srcRect/>
+                    <a:stretch>
+                      <a:fillRect/>
+                    </a:stretch>
+                  </pic:blipFill>
+                  <pic:spPr bwMode="auto">
+                    <a:xfrm>
+                      <a:off x="0" y="0"/>
+                      <a:ext cx="2595910" cy="1946159"/>
+                    </a:xfrm>
+                    <a:prstGeom prst="rect">
+                      <a:avLst/>
+                    </a:prstGeom>
+                    <a:noFill/>
+                    <a:ln>
+                      <a:noFill/>
+                    </a:ln>
+                  </pic:spPr>
+                </pic:pic>
+              </a:graphicData>
+            </a:graphic>
+          </wp:inline>
+        </w:drawing>
+      </w:r>
+      <w:r>
+        <w:rPr>
+          <w:noProof/>
+        </w:rPr>
+        <w:drawing>
+          <wp:inline distT="0" distB="0" distL="0" distR="0">
+            <wp:extent cx="2597150" cy="1947089"/>
+            <wp:effectExtent l="0" t="0" r="0" b="0"/>
+            <wp:docPr id="20" name="图片 20"/>
+            <wp:cNvGraphicFramePr>
+              <a:graphicFrameLocks xmlns:a="http://schemas.openxmlformats.org/drawingml/2006/main" noChangeAspect="1"/>
+            </wp:cNvGraphicFramePr>
+            <a:graphic xmlns:a="http://schemas.openxmlformats.org/drawingml/2006/main">
+              <a:graphicData uri="http://schemas.openxmlformats.org/drawingml/2006/picture">
+                <pic:pic xmlns:pic="http://schemas.openxmlformats.org/drawingml/2006/picture">
+                  <pic:nvPicPr>
+                    <pic:cNvPr id="0" name="Picture 80"/>
+                    <pic:cNvPicPr>
+                      <a:picLocks noChangeAspect="1" noChangeArrowheads="1"/>
+                    </pic:cNvPicPr>
+                  </pic:nvPicPr>
+                  <pic:blipFill>
+                    <a:blip r:embed="rId177" cstate="print">
+                      <a:extLst>
+                        <a:ext uri="{28A0092B-C50C-407E-A947-70E740481C1C}">
+                          <a14:useLocalDpi xmlns:a14="http://schemas.microsoft.com/office/drawing/2010/main" val="0"/>
+                        </a:ext>
+                      </a:extLst>
+                    </a:blip>
+                    <a:srcRect/>
+                    <a:stretch>
+                      <a:fillRect/>
+                    </a:stretch>
+                  </pic:blipFill>
+                  <pic:spPr bwMode="auto">
+                    <a:xfrm>
+                      <a:off x="0" y="0"/>
+                      <a:ext cx="2596815" cy="1946838"/>
+                    </a:xfrm>
+                    <a:prstGeom prst="rect">
+                      <a:avLst/>
+                    </a:prstGeom>
+                    <a:noFill/>
+                    <a:ln>
+                      <a:noFill/>
+                    </a:ln>
+                  </pic:spPr>
+                </pic:pic>
+              </a:graphicData>
+            </a:graphic>
+          </wp:inline>
+        </w:drawing>
+      </w:r>
     </w:p>
     <w:sectPr>
       <w:pgSz w:w="11906" w:h="16838"/>
@@ -8080,6 +8437,7 @@
   <w:style w:type="character" w:default="1" w:styleId="a0">
     <w:name w:val="Default Paragraph Font"/>
     <w:uiPriority w:val="1"/>
+    <w:semiHidden/>
     <w:unhideWhenUsed/>
   </w:style>
   <w:style w:type="table" w:default="1" w:styleId="a1">
@@ -8545,6 +8903,7 @@
   <w:style w:type="character" w:default="1" w:styleId="a0">
     <w:name w:val="Default Paragraph Font"/>
     <w:uiPriority w:val="1"/>
+    <w:semiHidden/>
     <w:unhideWhenUsed/>
   </w:style>
   <w:style w:type="table" w:default="1" w:styleId="a1">
@@ -9062,4 +9421,16 @@
   <a:objectDefaults/>
   <a:extraClrSchemeLst/>
 </a:theme>
+</file>
+
+<file path=customXml/item1.xml><?xml version="1.0" encoding="utf-8"?>
+<b:Sources xmlns:b="http://schemas.openxmlformats.org/officeDocument/2006/bibliography" xmlns="http://schemas.openxmlformats.org/officeDocument/2006/bibliography" SelectedStyle="\APA.XSL" StyleName="APA"/>
+</file>
+
+<file path=customXml/itemProps1.xml><?xml version="1.0" encoding="utf-8"?>
+<ds:datastoreItem xmlns:ds="http://schemas.openxmlformats.org/officeDocument/2006/customXml" ds:itemID="{296CEB5C-A95F-435B-A32B-B0066120A982}">
+  <ds:schemaRefs>
+    <ds:schemaRef ds:uri="http://schemas.openxmlformats.org/officeDocument/2006/bibliography"/>
+  </ds:schemaRefs>
+</ds:datastoreItem>
 </file>
</xml_diff>